<commit_message>
Revert "Merge branch 'master' of https://github.com/shulip/ShoppingMallSystem"
This reverts commit 574100e98a2b04bb3be998581b392ea9c821209d, reversing
changes made to 5d760d81cb289b0224341c4e2e63f5117e1d4676.
</commit_message>
<xml_diff>
--- a/小组软件工程大作业描述文档.docx
+++ b/小组软件工程大作业描述文档.docx
@@ -2189,48 +2189,1081 @@
     <w:p>
       <w:pPr>
         <w:rPr>
-          <w:rFonts w:ascii="楷体" w:eastAsia="楷体" w:hAnsi="楷体" w:hint="eastAsia"/>
-          <w:bCs/>
-          <w:szCs w:val="21"/>
-        </w:rPr>
-      </w:pPr>
-      <w:r>
-        <w:rPr>
-          <w:rFonts w:ascii="楷体" w:eastAsia="楷体" w:hAnsi="楷体" w:hint="eastAsia"/>
-          <w:bCs/>
-          <w:szCs w:val="21"/>
-        </w:rPr>
-        <w:t>1</w:t>
-      </w:r>
-      <w:r>
-        <w:rPr>
-          <w:rFonts w:ascii="楷体" w:eastAsia="楷体" w:hAnsi="楷体"/>
-          <w:bCs/>
-          <w:szCs w:val="21"/>
-        </w:rPr>
-        <w:t xml:space="preserve">.1.1 </w:t>
-      </w:r>
-      <w:r>
-        <w:rPr>
-          <w:rFonts w:ascii="楷体" w:eastAsia="楷体" w:hAnsi="楷体" w:hint="eastAsia"/>
-          <w:bCs/>
-          <w:szCs w:val="21"/>
-        </w:rPr>
-        <w:t>需求</w:t>
-      </w:r>
-      <w:r>
-        <w:rPr>
-          <w:rFonts w:ascii="楷体" w:eastAsia="楷体" w:hAnsi="楷体" w:hint="eastAsia"/>
-          <w:bCs/>
-          <w:szCs w:val="21"/>
-        </w:rPr>
-        <w:t>分析</w:t>
-      </w:r>
-      <w:r>
-        <w:rPr>
-          <w:rFonts w:ascii="楷体" w:eastAsia="楷体" w:hAnsi="楷体" w:hint="eastAsia"/>
-          <w:bCs/>
-          <w:szCs w:val="21"/>
+          <w:b/>
+          <w:u w:val="single"/>
+        </w:rPr>
+      </w:pPr>
+      <w:r>
+        <w:rPr>
+          <w:rFonts w:hint="eastAsia"/>
+          <w:b/>
+          <w:u w:val="single"/>
+        </w:rPr>
+        <w:t>一、商场软件基本需求：</w:t>
+      </w:r>
+    </w:p>
+    <w:p>
+      <w:pPr>
+        <w:ind w:firstLine="420"/>
+      </w:pPr>
+      <w:r>
+        <w:rPr>
+          <w:rFonts w:hint="eastAsia"/>
+        </w:rPr>
+        <w:t>某城市商业综合体，现有数栋大楼，共有</w:t>
+      </w:r>
+      <w:r>
+        <w:rPr>
+          <w:rFonts w:hint="eastAsia"/>
+        </w:rPr>
+        <w:t>5</w:t>
+      </w:r>
+      <w:r>
+        <w:t>00</w:t>
+      </w:r>
+      <w:r>
+        <w:rPr>
+          <w:rFonts w:hint="eastAsia"/>
+        </w:rPr>
+        <w:t>个商业铺位，对外招租，进行商业经营。该单位有招商中心、市场管理部、办公室、财务部、物业部等部门构成。现需开发一套软件系统，用于管理综合体的招商信息、客户信息、合同信息、租金信息、</w:t>
+      </w:r>
+      <w:proofErr w:type="gramStart"/>
+      <w:r>
+        <w:rPr>
+          <w:rFonts w:hint="eastAsia"/>
+        </w:rPr>
+        <w:t>物业费</w:t>
+      </w:r>
+      <w:proofErr w:type="gramEnd"/>
+      <w:r>
+        <w:rPr>
+          <w:rFonts w:hint="eastAsia"/>
+        </w:rPr>
+        <w:t>以</w:t>
+      </w:r>
+      <w:r>
+        <w:rPr>
+          <w:rFonts w:hint="eastAsia"/>
+        </w:rPr>
+        <w:t>及水电费等。</w:t>
+      </w:r>
+    </w:p>
+    <w:p>
+      <w:pPr>
+        <w:ind w:firstLine="420"/>
+      </w:pPr>
+      <w:r>
+        <w:rPr>
+          <w:rFonts w:hint="eastAsia"/>
+        </w:rPr>
+        <w:t>系统的用户分为场长、市场管理员、业务接待员、办公室、财务总监、物业业主、总经理，其操作软件的权限不同。</w:t>
+      </w:r>
+    </w:p>
+    <w:p>
+      <w:pPr>
+        <w:ind w:firstLine="420"/>
+      </w:pPr>
+      <w:r>
+        <w:rPr>
+          <w:rFonts w:hint="eastAsia"/>
+        </w:rPr>
+        <w:t>商铺业主可以向招商中心申请进场，并与市场管理部进行租赁洽谈；确认租赁的业主将</w:t>
+      </w:r>
+      <w:r>
+        <w:rPr>
+          <w:rFonts w:hint="eastAsia"/>
+        </w:rPr>
+        <w:t>与</w:t>
+      </w:r>
+      <w:r>
+        <w:rPr>
+          <w:rFonts w:hint="eastAsia"/>
+        </w:rPr>
+        <w:t>办公室签署合同，并向财务部缴纳租金或保证金；进场后，业主需向物业部定期缴纳物业费、水电费。</w:t>
+      </w:r>
+      <w:r>
+        <w:rPr>
+          <w:rFonts w:hint="eastAsia"/>
+        </w:rPr>
+        <w:t>业主还</w:t>
+      </w:r>
+      <w:r>
+        <w:rPr>
+          <w:rFonts w:hint="eastAsia"/>
+        </w:rPr>
+        <w:t>可以申请转租业务，确认转租的业主将与办公室签署铺位转租合同，签署完毕后更新铺位信息。</w:t>
+      </w:r>
+    </w:p>
+    <w:p>
+      <w:pPr>
+        <w:ind w:firstLine="420"/>
+      </w:pPr>
+      <w:r>
+        <w:rPr>
+          <w:rFonts w:hint="eastAsia"/>
+        </w:rPr>
+        <w:t>为方便管理商业综合体，系统应具有高效性，可方便地产生、修改、删除各种信息，包括客户、招商、合同、物业费、租金或保证金、水电费等。相关人员应能方便快速地查看所有商业铺位的关联信息，包括缴费状态、合同状态、对应客户等。系统同时应具有非常好的图形用户界面，并且在程序架构上应具有很好的可扩展性。</w:t>
+      </w:r>
+    </w:p>
+    <w:p>
+      <w:pPr>
+        <w:rPr>
+          <w:b/>
+          <w:u w:val="single"/>
+        </w:rPr>
+      </w:pPr>
+      <w:r>
+        <w:rPr>
+          <w:rFonts w:hint="eastAsia"/>
+          <w:b/>
+          <w:u w:val="single"/>
+        </w:rPr>
+        <w:t>二、企业级信息化系统软件的发展现状：</w:t>
+      </w:r>
+    </w:p>
+    <w:p>
+      <w:pPr>
+        <w:ind w:firstLine="420"/>
+      </w:pPr>
+      <w:r>
+        <w:rPr>
+          <w:rFonts w:hint="eastAsia"/>
+        </w:rPr>
+        <w:t>信息系统作为企业的业务支撑</w:t>
+      </w:r>
+      <w:r>
+        <w:rPr>
+          <w:rFonts w:hint="eastAsia"/>
+        </w:rPr>
+        <w:t xml:space="preserve">, </w:t>
+      </w:r>
+      <w:r>
+        <w:rPr>
+          <w:rFonts w:hint="eastAsia"/>
+        </w:rPr>
+        <w:t>随着企业信息化的深入</w:t>
+      </w:r>
+      <w:r>
+        <w:rPr>
+          <w:rFonts w:hint="eastAsia"/>
+        </w:rPr>
+        <w:t xml:space="preserve">, </w:t>
+      </w:r>
+      <w:r>
+        <w:rPr>
+          <w:rFonts w:hint="eastAsia"/>
+        </w:rPr>
+        <w:t>其作用和重要性日益显现</w:t>
+      </w:r>
+      <w:r>
+        <w:rPr>
+          <w:rFonts w:hint="eastAsia"/>
+        </w:rPr>
+        <w:t xml:space="preserve">, </w:t>
+      </w:r>
+      <w:r>
+        <w:rPr>
+          <w:rFonts w:hint="eastAsia"/>
+        </w:rPr>
+        <w:t>大规模信息系统软件开发越来越普遍</w:t>
+      </w:r>
+      <w:r>
+        <w:rPr>
+          <w:vertAlign w:val="superscript"/>
+        </w:rPr>
+        <w:fldChar w:fldCharType="begin"/>
+      </w:r>
+      <w:r>
+        <w:rPr>
+          <w:vertAlign w:val="superscript"/>
+        </w:rPr>
+        <w:instrText xml:space="preserve"> </w:instrText>
+      </w:r>
+      <w:r>
+        <w:rPr>
+          <w:rFonts w:hint="eastAsia"/>
+          <w:vertAlign w:val="superscript"/>
+        </w:rPr>
+        <w:instrText>REF _Ref8930842 \r \h</w:instrText>
+      </w:r>
+      <w:r>
+        <w:rPr>
+          <w:vertAlign w:val="superscript"/>
+        </w:rPr>
+        <w:instrText xml:space="preserve"> </w:instrText>
+      </w:r>
+      <w:r>
+        <w:rPr>
+          <w:vertAlign w:val="superscript"/>
+        </w:rPr>
+      </w:r>
+      <w:r>
+        <w:rPr>
+          <w:vertAlign w:val="superscript"/>
+        </w:rPr>
+        <w:instrText xml:space="preserve"> \* MERGEFORMAT </w:instrText>
+      </w:r>
+      <w:r>
+        <w:rPr>
+          <w:vertAlign w:val="superscript"/>
+        </w:rPr>
+        <w:fldChar w:fldCharType="separate"/>
+      </w:r>
+      <w:r>
+        <w:rPr>
+          <w:vertAlign w:val="superscript"/>
+        </w:rPr>
+        <w:t>[1]</w:t>
+      </w:r>
+      <w:r>
+        <w:rPr>
+          <w:vertAlign w:val="superscript"/>
+        </w:rPr>
+        <w:fldChar w:fldCharType="end"/>
+      </w:r>
+      <w:r>
+        <w:rPr>
+          <w:rFonts w:hint="eastAsia"/>
+        </w:rPr>
+        <w:t>。</w:t>
+      </w:r>
+    </w:p>
+    <w:p>
+      <w:pPr>
+        <w:ind w:firstLine="420"/>
+      </w:pPr>
+      <w:r>
+        <w:rPr>
+          <w:rFonts w:hint="eastAsia"/>
+        </w:rPr>
+        <w:t>在信息化社会的发展过程中，越来越多的企业需要一个可靠性高</w:t>
+      </w:r>
+      <w:r>
+        <w:rPr>
+          <w:rFonts w:hint="eastAsia"/>
+        </w:rPr>
+        <w:t>的</w:t>
+      </w:r>
+      <w:r>
+        <w:rPr>
+          <w:rFonts w:hint="eastAsia"/>
+        </w:rPr>
+        <w:t>、分布式的、实时的、拥有嵌入式特性的软件系统，来管理</w:t>
+      </w:r>
+      <w:r>
+        <w:rPr>
+          <w:rFonts w:hint="eastAsia"/>
+        </w:rPr>
+        <w:t>越来越庞大</w:t>
+      </w:r>
+      <w:r>
+        <w:rPr>
+          <w:rFonts w:hint="eastAsia"/>
+        </w:rPr>
+        <w:t>的企业信息库，而软件的发展使</w:t>
+      </w:r>
+      <w:r>
+        <w:rPr>
+          <w:rFonts w:hint="eastAsia"/>
+        </w:rPr>
+        <w:t>海量</w:t>
+      </w:r>
+      <w:r>
+        <w:rPr>
+          <w:rFonts w:hint="eastAsia"/>
+        </w:rPr>
+        <w:t>的数据</w:t>
+      </w:r>
+      <w:r>
+        <w:rPr>
+          <w:rFonts w:hint="eastAsia"/>
+        </w:rPr>
+        <w:t>存储</w:t>
+      </w:r>
+      <w:r>
+        <w:rPr>
+          <w:rFonts w:hint="eastAsia"/>
+        </w:rPr>
+        <w:t>和复杂的</w:t>
+      </w:r>
+      <w:r>
+        <w:rPr>
+          <w:rFonts w:hint="eastAsia"/>
+        </w:rPr>
+        <w:t>管理</w:t>
+      </w:r>
+      <w:r>
+        <w:rPr>
+          <w:rFonts w:hint="eastAsia"/>
+        </w:rPr>
+        <w:t>操作得以实现</w:t>
+      </w:r>
+      <w:r>
+        <w:rPr>
+          <w:vertAlign w:val="superscript"/>
+        </w:rPr>
+        <w:fldChar w:fldCharType="begin"/>
+      </w:r>
+      <w:r>
+        <w:rPr>
+          <w:vertAlign w:val="superscript"/>
+        </w:rPr>
+        <w:instrText xml:space="preserve"> REF _Ref9105542 \r \h </w:instrText>
+      </w:r>
+      <w:r>
+        <w:rPr>
+          <w:vertAlign w:val="superscript"/>
+        </w:rPr>
+      </w:r>
+      <w:r>
+        <w:rPr>
+          <w:vertAlign w:val="superscript"/>
+        </w:rPr>
+        <w:instrText xml:space="preserve"> \* MERGEFORMAT </w:instrText>
+      </w:r>
+      <w:r>
+        <w:rPr>
+          <w:vertAlign w:val="superscript"/>
+        </w:rPr>
+        <w:fldChar w:fldCharType="separate"/>
+      </w:r>
+      <w:r>
+        <w:rPr>
+          <w:vertAlign w:val="superscript"/>
+        </w:rPr>
+        <w:t>[2]</w:t>
+      </w:r>
+      <w:r>
+        <w:rPr>
+          <w:vertAlign w:val="superscript"/>
+        </w:rPr>
+        <w:fldChar w:fldCharType="end"/>
+      </w:r>
+      <w:r>
+        <w:rPr>
+          <w:rFonts w:hint="eastAsia"/>
+        </w:rPr>
+        <w:t>。</w:t>
+      </w:r>
+    </w:p>
+    <w:p>
+      <w:pPr>
+        <w:ind w:firstLine="420"/>
+      </w:pPr>
+      <w:r>
+        <w:rPr>
+          <w:rFonts w:hint="eastAsia"/>
+        </w:rPr>
+        <w:t>利用企业级信息化系统软件，</w:t>
+      </w:r>
+      <w:r>
+        <w:rPr>
+          <w:rFonts w:hint="eastAsia"/>
+        </w:rPr>
+        <w:t>国内</w:t>
+      </w:r>
+      <w:r>
+        <w:rPr>
+          <w:rFonts w:hint="eastAsia"/>
+        </w:rPr>
+        <w:t>诸多</w:t>
+      </w:r>
+      <w:r>
+        <w:rPr>
+          <w:rFonts w:hint="eastAsia"/>
+        </w:rPr>
+        <w:t>企业，例如服装企业逐步走向信息化，改善</w:t>
+      </w:r>
+      <w:r>
+        <w:rPr>
+          <w:rFonts w:hint="eastAsia"/>
+        </w:rPr>
+        <w:t>企业</w:t>
+      </w:r>
+      <w:r>
+        <w:rPr>
+          <w:rFonts w:hint="eastAsia"/>
+        </w:rPr>
+        <w:t>生产供应链，建立了信息化平台。</w:t>
+      </w:r>
+      <w:r>
+        <w:rPr>
+          <w:rFonts w:hint="eastAsia"/>
+        </w:rPr>
+        <w:t>信息化系统的建立</w:t>
+      </w:r>
+      <w:r>
+        <w:rPr>
+          <w:rFonts w:hint="eastAsia"/>
+        </w:rPr>
+        <w:t>使得</w:t>
+      </w:r>
+      <w:r>
+        <w:rPr>
+          <w:rFonts w:hint="eastAsia"/>
+        </w:rPr>
+        <w:t>企业</w:t>
+      </w:r>
+      <w:r>
+        <w:rPr>
+          <w:rFonts w:hint="eastAsia"/>
+        </w:rPr>
+        <w:t>管理更加高效快捷、提高了企业竞争力</w:t>
+      </w:r>
+      <w:r>
+        <w:rPr>
+          <w:rFonts w:hint="eastAsia"/>
+        </w:rPr>
+        <w:t>和生产力</w:t>
+      </w:r>
+      <w:r>
+        <w:rPr>
+          <w:vertAlign w:val="superscript"/>
+        </w:rPr>
+        <w:fldChar w:fldCharType="begin"/>
+      </w:r>
+      <w:r>
+        <w:rPr>
+          <w:vertAlign w:val="superscript"/>
+        </w:rPr>
+        <w:instrText xml:space="preserve"> </w:instrText>
+      </w:r>
+      <w:r>
+        <w:rPr>
+          <w:rFonts w:hint="eastAsia"/>
+          <w:vertAlign w:val="superscript"/>
+        </w:rPr>
+        <w:instrText>REF _Ref9105582 \r \h</w:instrText>
+      </w:r>
+      <w:r>
+        <w:rPr>
+          <w:vertAlign w:val="superscript"/>
+        </w:rPr>
+        <w:instrText xml:space="preserve"> </w:instrText>
+      </w:r>
+      <w:r>
+        <w:rPr>
+          <w:vertAlign w:val="superscript"/>
+        </w:rPr>
+      </w:r>
+      <w:r>
+        <w:rPr>
+          <w:vertAlign w:val="superscript"/>
+        </w:rPr>
+        <w:instrText xml:space="preserve"> \* MERGEFORMAT </w:instrText>
+      </w:r>
+      <w:r>
+        <w:rPr>
+          <w:vertAlign w:val="superscript"/>
+        </w:rPr>
+        <w:fldChar w:fldCharType="separate"/>
+      </w:r>
+      <w:r>
+        <w:rPr>
+          <w:vertAlign w:val="superscript"/>
+        </w:rPr>
+        <w:t>[3]</w:t>
+      </w:r>
+      <w:r>
+        <w:rPr>
+          <w:vertAlign w:val="superscript"/>
+        </w:rPr>
+        <w:fldChar w:fldCharType="end"/>
+      </w:r>
+      <w:r>
+        <w:rPr>
+          <w:vertAlign w:val="superscript"/>
+        </w:rPr>
+        <w:fldChar w:fldCharType="begin"/>
+      </w:r>
+      <w:r>
+        <w:rPr>
+          <w:vertAlign w:val="superscript"/>
+        </w:rPr>
+        <w:instrText xml:space="preserve"> REF _Ref9105606 \r \h </w:instrText>
+      </w:r>
+      <w:r>
+        <w:rPr>
+          <w:vertAlign w:val="superscript"/>
+        </w:rPr>
+      </w:r>
+      <w:r>
+        <w:rPr>
+          <w:vertAlign w:val="superscript"/>
+        </w:rPr>
+        <w:instrText xml:space="preserve"> \* MERGEFORMAT </w:instrText>
+      </w:r>
+      <w:r>
+        <w:rPr>
+          <w:vertAlign w:val="superscript"/>
+        </w:rPr>
+        <w:fldChar w:fldCharType="separate"/>
+      </w:r>
+      <w:r>
+        <w:rPr>
+          <w:vertAlign w:val="superscript"/>
+        </w:rPr>
+        <w:t>[4]</w:t>
+      </w:r>
+      <w:r>
+        <w:rPr>
+          <w:vertAlign w:val="superscript"/>
+        </w:rPr>
+        <w:fldChar w:fldCharType="end"/>
+      </w:r>
+      <w:r>
+        <w:rPr>
+          <w:rFonts w:hint="eastAsia"/>
+        </w:rPr>
+        <w:t>。</w:t>
+      </w:r>
+    </w:p>
+    <w:p>
+      <w:pPr>
+        <w:ind w:firstLine="420"/>
+      </w:pPr>
+      <w:r>
+        <w:rPr>
+          <w:rFonts w:hint="eastAsia"/>
+        </w:rPr>
+        <w:t>在网络信息技术的不断发展中，</w:t>
+      </w:r>
+      <w:r>
+        <w:rPr>
+          <w:rFonts w:hint="eastAsia"/>
+          <w:b/>
+        </w:rPr>
+        <w:t>软件工程作为一种基础型工具对于企业信息化平台建设不可或缺</w:t>
+      </w:r>
+      <w:r>
+        <w:rPr>
+          <w:rFonts w:hint="eastAsia"/>
+        </w:rPr>
+        <w:t>，软件工程</w:t>
+      </w:r>
+      <w:r>
+        <w:rPr>
+          <w:rFonts w:hint="eastAsia"/>
+        </w:rPr>
+        <w:t>技术</w:t>
+      </w:r>
+      <w:r>
+        <w:rPr>
+          <w:rFonts w:hint="eastAsia"/>
+        </w:rPr>
+        <w:t>应用的成功与否直接决定着企业信息化平台建设的成果</w:t>
+      </w:r>
+      <w:r>
+        <w:rPr>
+          <w:vertAlign w:val="superscript"/>
+        </w:rPr>
+        <w:fldChar w:fldCharType="begin"/>
+      </w:r>
+      <w:r>
+        <w:rPr>
+          <w:vertAlign w:val="superscript"/>
+        </w:rPr>
+        <w:instrText xml:space="preserve"> </w:instrText>
+      </w:r>
+      <w:r>
+        <w:rPr>
+          <w:rFonts w:hint="eastAsia"/>
+          <w:vertAlign w:val="superscript"/>
+        </w:rPr>
+        <w:instrText>REF _Ref9105672 \r \h</w:instrText>
+      </w:r>
+      <w:r>
+        <w:rPr>
+          <w:vertAlign w:val="superscript"/>
+        </w:rPr>
+        <w:instrText xml:space="preserve"> </w:instrText>
+      </w:r>
+      <w:r>
+        <w:rPr>
+          <w:vertAlign w:val="superscript"/>
+        </w:rPr>
+      </w:r>
+      <w:r>
+        <w:rPr>
+          <w:vertAlign w:val="superscript"/>
+        </w:rPr>
+        <w:instrText xml:space="preserve"> \* MERGEFORMAT </w:instrText>
+      </w:r>
+      <w:r>
+        <w:rPr>
+          <w:vertAlign w:val="superscript"/>
+        </w:rPr>
+        <w:fldChar w:fldCharType="separate"/>
+      </w:r>
+      <w:r>
+        <w:rPr>
+          <w:vertAlign w:val="superscript"/>
+        </w:rPr>
+        <w:t>[5]</w:t>
+      </w:r>
+      <w:r>
+        <w:rPr>
+          <w:vertAlign w:val="superscript"/>
+        </w:rPr>
+        <w:fldChar w:fldCharType="end"/>
+      </w:r>
+      <w:r>
+        <w:rPr>
+          <w:rFonts w:hint="eastAsia"/>
+        </w:rPr>
+        <w:t>。</w:t>
+      </w:r>
+      <w:r>
+        <w:rPr>
+          <w:rFonts w:hint="eastAsia"/>
+        </w:rPr>
+        <w:t>遵循软件工程方法开发计算机软件，能够提升计算机软件开发效率、提升软件产品的体验效果、推动计算机软件的智能化发展</w:t>
+      </w:r>
+      <w:r>
+        <w:rPr>
+          <w:vertAlign w:val="superscript"/>
+        </w:rPr>
+        <w:fldChar w:fldCharType="begin"/>
+      </w:r>
+      <w:r>
+        <w:rPr>
+          <w:vertAlign w:val="superscript"/>
+        </w:rPr>
+        <w:instrText xml:space="preserve"> </w:instrText>
+      </w:r>
+      <w:r>
+        <w:rPr>
+          <w:rFonts w:hint="eastAsia"/>
+          <w:vertAlign w:val="superscript"/>
+        </w:rPr>
+        <w:instrText>REF _Ref9105698 \r \h</w:instrText>
+      </w:r>
+      <w:r>
+        <w:rPr>
+          <w:vertAlign w:val="superscript"/>
+        </w:rPr>
+        <w:instrText xml:space="preserve"> </w:instrText>
+      </w:r>
+      <w:r>
+        <w:rPr>
+          <w:vertAlign w:val="superscript"/>
+        </w:rPr>
+      </w:r>
+      <w:r>
+        <w:rPr>
+          <w:vertAlign w:val="superscript"/>
+        </w:rPr>
+        <w:instrText xml:space="preserve"> \* MERGEFORMAT </w:instrText>
+      </w:r>
+      <w:r>
+        <w:rPr>
+          <w:vertAlign w:val="superscript"/>
+        </w:rPr>
+        <w:fldChar w:fldCharType="separate"/>
+      </w:r>
+      <w:r>
+        <w:rPr>
+          <w:vertAlign w:val="superscript"/>
+        </w:rPr>
+        <w:t>[6]</w:t>
+      </w:r>
+      <w:r>
+        <w:rPr>
+          <w:vertAlign w:val="superscript"/>
+        </w:rPr>
+        <w:fldChar w:fldCharType="end"/>
+      </w:r>
+      <w:r>
+        <w:rPr>
+          <w:rFonts w:hint="eastAsia"/>
+        </w:rPr>
+        <w:t>。</w:t>
+      </w:r>
+      <w:r>
+        <w:rPr>
+          <w:rFonts w:hint="eastAsia"/>
+        </w:rPr>
+        <w:t>因此，合理的规划软件系统</w:t>
+      </w:r>
+      <w:r>
+        <w:rPr>
+          <w:rFonts w:hint="eastAsia"/>
+        </w:rPr>
+        <w:t>、</w:t>
+      </w:r>
+      <w:r>
+        <w:rPr>
+          <w:rFonts w:hint="eastAsia"/>
+        </w:rPr>
+        <w:t>在企业及信息化系统软件的实现过程中严谨</w:t>
+      </w:r>
+      <w:r>
+        <w:rPr>
+          <w:rFonts w:hint="eastAsia"/>
+          <w:b/>
+        </w:rPr>
+        <w:t>遵循软件工程技术</w:t>
+      </w:r>
+      <w:r>
+        <w:rPr>
+          <w:rFonts w:hint="eastAsia"/>
+        </w:rPr>
+        <w:t>的开发模式在保证企业利益和生命力方面显得尤为重要。</w:t>
+      </w:r>
+    </w:p>
+    <w:p>
+      <w:pPr>
+        <w:ind w:firstLine="420"/>
+      </w:pPr>
+      <w:r>
+        <w:rPr>
+          <w:rFonts w:hint="eastAsia"/>
+        </w:rPr>
+        <w:t>信息系统</w:t>
+      </w:r>
+      <w:r>
+        <w:rPr>
+          <w:rFonts w:hint="eastAsia"/>
+        </w:rPr>
+        <w:t>和软件工程技术</w:t>
+      </w:r>
+      <w:r>
+        <w:rPr>
+          <w:rFonts w:hint="eastAsia"/>
+        </w:rPr>
+        <w:t>能够</w:t>
+      </w:r>
+      <w:r>
+        <w:rPr>
+          <w:rFonts w:hint="eastAsia"/>
+        </w:rPr>
+        <w:t>对企业发展提供巨大</w:t>
+      </w:r>
+      <w:r>
+        <w:rPr>
+          <w:rFonts w:hint="eastAsia"/>
+        </w:rPr>
+        <w:t>的</w:t>
+      </w:r>
+      <w:r>
+        <w:rPr>
+          <w:rFonts w:hint="eastAsia"/>
+        </w:rPr>
+        <w:t>帮助，但</w:t>
+      </w:r>
+      <w:r>
+        <w:rPr>
+          <w:rFonts w:hint="eastAsia"/>
+        </w:rPr>
+        <w:t>在</w:t>
+      </w:r>
+      <w:r>
+        <w:rPr>
+          <w:rFonts w:hint="eastAsia"/>
+        </w:rPr>
+        <w:t>信息和</w:t>
+      </w:r>
+      <w:r>
+        <w:rPr>
+          <w:rFonts w:hint="eastAsia"/>
+        </w:rPr>
+        <w:t>软件工程产业发展的过程中，</w:t>
+      </w:r>
+      <w:r>
+        <w:rPr>
+          <w:rFonts w:hint="eastAsia"/>
+        </w:rPr>
+        <w:t>出现了一</w:t>
+      </w:r>
+      <w:r>
+        <w:rPr>
+          <w:rFonts w:hint="eastAsia"/>
+        </w:rPr>
+        <w:t>系列实际应用方面的问题：</w:t>
+      </w:r>
+    </w:p>
+    <w:p>
+      <w:pPr>
+        <w:ind w:firstLine="420"/>
+      </w:pPr>
+      <w:r>
+        <w:rPr>
+          <w:rFonts w:hint="eastAsia"/>
+        </w:rPr>
+        <w:t>在</w:t>
+      </w:r>
+      <w:r>
+        <w:rPr>
+          <w:rFonts w:hint="eastAsia"/>
+        </w:rPr>
+        <w:t>企业软件项目技术管理</w:t>
+      </w:r>
+      <w:r>
+        <w:rPr>
+          <w:rFonts w:hint="eastAsia"/>
+        </w:rPr>
+        <w:t>过程中</w:t>
+      </w:r>
+      <w:r>
+        <w:rPr>
+          <w:rFonts w:hint="eastAsia"/>
+        </w:rPr>
+        <w:t>，</w:t>
+      </w:r>
+      <w:r>
+        <w:rPr>
+          <w:rFonts w:hint="eastAsia"/>
+        </w:rPr>
+        <w:t>出现了软件需求定义模糊、项目参与者沟通强度不足、定制带来的软件自身内在复杂度高、文档资料丢失致使无法有效继承</w:t>
+      </w:r>
+      <w:r>
+        <w:rPr>
+          <w:rFonts w:hint="eastAsia"/>
+        </w:rPr>
+        <w:t>相关技术</w:t>
+      </w:r>
+      <w:r>
+        <w:rPr>
+          <w:rFonts w:hint="eastAsia"/>
+        </w:rPr>
+        <w:t>的问题</w:t>
+      </w:r>
+      <w:r>
+        <w:rPr>
+          <w:vertAlign w:val="superscript"/>
+        </w:rPr>
+        <w:fldChar w:fldCharType="begin"/>
+      </w:r>
+      <w:r>
+        <w:rPr>
+          <w:vertAlign w:val="superscript"/>
+        </w:rPr>
+        <w:instrText xml:space="preserve"> </w:instrText>
+      </w:r>
+      <w:r>
+        <w:rPr>
+          <w:rFonts w:hint="eastAsia"/>
+          <w:vertAlign w:val="superscript"/>
+        </w:rPr>
+        <w:instrText>REF _Ref9105730 \r \h</w:instrText>
+      </w:r>
+      <w:r>
+        <w:rPr>
+          <w:vertAlign w:val="superscript"/>
+        </w:rPr>
+        <w:instrText xml:space="preserve"> </w:instrText>
+      </w:r>
+      <w:r>
+        <w:rPr>
+          <w:vertAlign w:val="superscript"/>
+        </w:rPr>
+      </w:r>
+      <w:r>
+        <w:rPr>
+          <w:vertAlign w:val="superscript"/>
+        </w:rPr>
+        <w:instrText xml:space="preserve"> \* MERGEFORMAT </w:instrText>
+      </w:r>
+      <w:r>
+        <w:rPr>
+          <w:vertAlign w:val="superscript"/>
+        </w:rPr>
+        <w:fldChar w:fldCharType="separate"/>
+      </w:r>
+      <w:r>
+        <w:rPr>
+          <w:vertAlign w:val="superscript"/>
+        </w:rPr>
+        <w:t>[7]</w:t>
+      </w:r>
+      <w:r>
+        <w:rPr>
+          <w:vertAlign w:val="superscript"/>
+        </w:rPr>
+        <w:fldChar w:fldCharType="end"/>
+      </w:r>
+      <w:r>
+        <w:rPr>
+          <w:rFonts w:hint="eastAsia"/>
+        </w:rPr>
+        <w:t>。</w:t>
+      </w:r>
+    </w:p>
+    <w:p>
+      <w:pPr>
+        <w:ind w:firstLine="420"/>
+      </w:pPr>
+      <w:r>
+        <w:rPr>
+          <w:rFonts w:hint="eastAsia"/>
+        </w:rPr>
+        <w:t>在系统设计和实际开发的企业管理方面，中小企业管理基础薄弱，缺乏系统的管理理念和行之有效的管理模式。不牢靠的管理基础阻碍了管理信息化的实施，影响着最终信息化系统的质量</w:t>
+      </w:r>
+      <w:r>
+        <w:rPr>
+          <w:vertAlign w:val="superscript"/>
+        </w:rPr>
+        <w:fldChar w:fldCharType="begin"/>
+      </w:r>
+      <w:r>
+        <w:rPr>
+          <w:vertAlign w:val="superscript"/>
+        </w:rPr>
+        <w:instrText xml:space="preserve"> </w:instrText>
+      </w:r>
+      <w:r>
+        <w:rPr>
+          <w:rFonts w:hint="eastAsia"/>
+          <w:vertAlign w:val="superscript"/>
+        </w:rPr>
+        <w:instrText>REF _Ref9105756 \r \h</w:instrText>
+      </w:r>
+      <w:r>
+        <w:rPr>
+          <w:vertAlign w:val="superscript"/>
+        </w:rPr>
+        <w:instrText xml:space="preserve"> </w:instrText>
+      </w:r>
+      <w:r>
+        <w:rPr>
+          <w:vertAlign w:val="superscript"/>
+        </w:rPr>
+      </w:r>
+      <w:r>
+        <w:rPr>
+          <w:vertAlign w:val="superscript"/>
+        </w:rPr>
+        <w:instrText xml:space="preserve"> \* MERGEFORMAT </w:instrText>
+      </w:r>
+      <w:r>
+        <w:rPr>
+          <w:vertAlign w:val="superscript"/>
+        </w:rPr>
+        <w:fldChar w:fldCharType="separate"/>
+      </w:r>
+      <w:r>
+        <w:rPr>
+          <w:vertAlign w:val="superscript"/>
+        </w:rPr>
+        <w:t>[8]</w:t>
+      </w:r>
+      <w:r>
+        <w:rPr>
+          <w:vertAlign w:val="superscript"/>
+        </w:rPr>
+        <w:fldChar w:fldCharType="end"/>
+      </w:r>
+      <w:r>
+        <w:rPr>
+          <w:rFonts w:hint="eastAsia"/>
+        </w:rPr>
+        <w:t>。</w:t>
+      </w:r>
+    </w:p>
+    <w:p>
+      <w:pPr>
+        <w:ind w:firstLine="420"/>
+        <w:rPr>
+          <w:rFonts w:hint="eastAsia"/>
+        </w:rPr>
+      </w:pPr>
+      <w:r>
+        <w:rPr>
+          <w:rFonts w:hint="eastAsia"/>
+        </w:rPr>
+        <w:t>除以上所述外，我国企业管理信息系统常存在组织结构混乱的问题：管理人员的职能和管理范围不明确；企业的信息化程度较低；相关管理人员能力不足等问题仍然存在</w:t>
+      </w:r>
+      <w:r>
+        <w:rPr>
+          <w:vertAlign w:val="superscript"/>
+        </w:rPr>
+        <w:fldChar w:fldCharType="begin"/>
+      </w:r>
+      <w:r>
+        <w:rPr>
+          <w:vertAlign w:val="superscript"/>
+        </w:rPr>
+        <w:instrText xml:space="preserve"> </w:instrText>
+      </w:r>
+      <w:r>
+        <w:rPr>
+          <w:rFonts w:hint="eastAsia"/>
+          <w:vertAlign w:val="superscript"/>
+        </w:rPr>
+        <w:instrText>REF _Ref9105784 \r \h</w:instrText>
+      </w:r>
+      <w:r>
+        <w:rPr>
+          <w:vertAlign w:val="superscript"/>
+        </w:rPr>
+        <w:instrText xml:space="preserve"> </w:instrText>
+      </w:r>
+      <w:r>
+        <w:rPr>
+          <w:vertAlign w:val="superscript"/>
+        </w:rPr>
+      </w:r>
+      <w:r>
+        <w:rPr>
+          <w:vertAlign w:val="superscript"/>
+        </w:rPr>
+        <w:instrText xml:space="preserve"> \* MERGEFORMAT </w:instrText>
+      </w:r>
+      <w:r>
+        <w:rPr>
+          <w:vertAlign w:val="superscript"/>
+        </w:rPr>
+        <w:fldChar w:fldCharType="separate"/>
+      </w:r>
+      <w:r>
+        <w:rPr>
+          <w:vertAlign w:val="superscript"/>
+        </w:rPr>
+        <w:t>[9]</w:t>
+      </w:r>
+      <w:r>
+        <w:rPr>
+          <w:vertAlign w:val="superscript"/>
+        </w:rPr>
+        <w:fldChar w:fldCharType="end"/>
+      </w:r>
+      <w:r>
+        <w:rPr>
+          <w:rFonts w:hint="eastAsia"/>
+        </w:rPr>
+        <w:t>。</w:t>
+      </w:r>
+    </w:p>
+    <w:p>
+      <w:pPr>
+        <w:rPr>
+          <w:b/>
+          <w:u w:val="single"/>
+        </w:rPr>
+      </w:pPr>
+      <w:r>
+        <w:rPr>
+          <w:rFonts w:hint="eastAsia"/>
+          <w:b/>
+          <w:u w:val="single"/>
+        </w:rPr>
+        <w:lastRenderedPageBreak/>
+        <w:t>三、现代高度信息化的软件系统新需求：</w:t>
+      </w:r>
+    </w:p>
+    <w:p>
+      <w:r>
+        <w:tab/>
+      </w:r>
+      <w:r>
+        <w:rPr>
+          <w:rFonts w:hint="eastAsia"/>
+        </w:rPr>
+        <w:t>基于上述考虑，新时代高度信息化软件系统应在原有软件系统和信息技术要求的基础上，满足更加符合现代需求的、保证企业生命力的新的系统需求</w:t>
+      </w:r>
+      <w:r>
+        <w:rPr>
+          <w:rFonts w:hint="eastAsia"/>
         </w:rPr>
         <w:t>：</w:t>
       </w:r>
@@ -2243,42 +3276,412 @@
         <w:rPr>
           <w:rFonts w:hint="eastAsia"/>
         </w:rPr>
-        <w:t>某城市商业综合体，现有数栋大楼，共有</w:t>
-      </w:r>
-      <w:r>
-        <w:rPr>
-          <w:rFonts w:hint="eastAsia"/>
-        </w:rPr>
-        <w:t>5</w:t>
-      </w:r>
-      <w:r>
-        <w:t>00</w:t>
-      </w:r>
-      <w:r>
-        <w:rPr>
-          <w:rFonts w:hint="eastAsia"/>
-        </w:rPr>
-        <w:t>个商业铺位，对外招租，进行商业经营。该单位有招商中心、市场管理部、办公室、财务部、物业部等部门构成。现需开发一套软件系统，用于管理综合体的招商信息、客户信息、合同信息、租金信息、</w:t>
+        <w:t>顺应现代软件工程的发展趋势，新型高度信息化软件系统应以</w:t>
+      </w:r>
+      <w:r>
+        <w:rPr>
+          <w:rFonts w:hint="eastAsia"/>
+          <w:b/>
+        </w:rPr>
+        <w:t>面向对象的编程方法为主流</w:t>
+      </w:r>
+      <w:r>
+        <w:rPr>
+          <w:rFonts w:hint="eastAsia"/>
+        </w:rPr>
+        <w:t>，实现多元化的软件产业管理模式</w:t>
+      </w:r>
+      <w:r>
+        <w:rPr>
+          <w:vertAlign w:val="superscript"/>
+        </w:rPr>
+        <w:fldChar w:fldCharType="begin"/>
+      </w:r>
+      <w:r>
+        <w:rPr>
+          <w:vertAlign w:val="superscript"/>
+        </w:rPr>
+        <w:instrText xml:space="preserve"> </w:instrText>
+      </w:r>
+      <w:r>
+        <w:rPr>
+          <w:rFonts w:hint="eastAsia"/>
+          <w:vertAlign w:val="superscript"/>
+        </w:rPr>
+        <w:instrText>REF _Ref9105833 \r \h</w:instrText>
+      </w:r>
+      <w:r>
+        <w:rPr>
+          <w:vertAlign w:val="superscript"/>
+        </w:rPr>
+        <w:instrText xml:space="preserve"> </w:instrText>
+      </w:r>
+      <w:r>
+        <w:rPr>
+          <w:vertAlign w:val="superscript"/>
+        </w:rPr>
+      </w:r>
+      <w:r>
+        <w:rPr>
+          <w:vertAlign w:val="superscript"/>
+        </w:rPr>
+        <w:instrText xml:space="preserve"> \* MERGEFORMAT </w:instrText>
+      </w:r>
+      <w:r>
+        <w:rPr>
+          <w:vertAlign w:val="superscript"/>
+        </w:rPr>
+        <w:fldChar w:fldCharType="separate"/>
+      </w:r>
+      <w:r>
+        <w:rPr>
+          <w:vertAlign w:val="superscript"/>
+        </w:rPr>
+        <w:t>[10]</w:t>
+      </w:r>
+      <w:r>
+        <w:rPr>
+          <w:vertAlign w:val="superscript"/>
+        </w:rPr>
+        <w:fldChar w:fldCharType="end"/>
+      </w:r>
+      <w:r>
+        <w:rPr>
+          <w:rFonts w:hint="eastAsia"/>
+        </w:rPr>
+        <w:t>。</w:t>
+      </w:r>
+    </w:p>
+    <w:p>
+      <w:pPr>
+        <w:ind w:firstLine="420"/>
+      </w:pPr>
+      <w:r>
+        <w:rPr>
+          <w:rFonts w:hint="eastAsia"/>
+        </w:rPr>
+        <w:t>同时</w:t>
+      </w:r>
+      <w:r>
+        <w:rPr>
+          <w:rFonts w:hint="eastAsia"/>
+        </w:rPr>
+        <w:t>，系统应</w:t>
+      </w:r>
+      <w:r>
+        <w:rPr>
+          <w:rFonts w:hint="eastAsia"/>
+        </w:rPr>
+        <w:t>在智能化和自动化的基础上</w:t>
+      </w:r>
+      <w:r>
+        <w:rPr>
+          <w:rFonts w:hint="eastAsia"/>
+          <w:b/>
+        </w:rPr>
+        <w:t>应用软件构件技术和软件重构技术</w:t>
+      </w:r>
+      <w:r>
+        <w:rPr>
+          <w:rFonts w:hint="eastAsia"/>
+        </w:rPr>
+        <w:t>，并以</w:t>
+      </w:r>
+      <w:r>
+        <w:rPr>
+          <w:rFonts w:hint="eastAsia"/>
+          <w:b/>
+        </w:rPr>
+        <w:t>模块化思维构建系统</w:t>
+      </w:r>
+      <w:r>
+        <w:rPr>
+          <w:vertAlign w:val="superscript"/>
+        </w:rPr>
+        <w:fldChar w:fldCharType="begin"/>
+      </w:r>
+      <w:r>
+        <w:rPr>
+          <w:b/>
+          <w:vertAlign w:val="superscript"/>
+        </w:rPr>
+        <w:instrText xml:space="preserve"> </w:instrText>
+      </w:r>
+      <w:r>
+        <w:rPr>
+          <w:rFonts w:hint="eastAsia"/>
+          <w:b/>
+          <w:vertAlign w:val="superscript"/>
+        </w:rPr>
+        <w:instrText>REF _Ref9105872 \r \h</w:instrText>
+      </w:r>
+      <w:r>
+        <w:rPr>
+          <w:b/>
+          <w:vertAlign w:val="superscript"/>
+        </w:rPr>
+        <w:instrText xml:space="preserve"> </w:instrText>
+      </w:r>
+      <w:r>
+        <w:rPr>
+          <w:vertAlign w:val="superscript"/>
+        </w:rPr>
+      </w:r>
+      <w:r>
+        <w:rPr>
+          <w:vertAlign w:val="superscript"/>
+        </w:rPr>
+        <w:instrText xml:space="preserve"> \* MERGEFORMAT </w:instrText>
+      </w:r>
+      <w:r>
+        <w:rPr>
+          <w:vertAlign w:val="superscript"/>
+        </w:rPr>
+        <w:fldChar w:fldCharType="separate"/>
+      </w:r>
+      <w:r>
+        <w:rPr>
+          <w:b/>
+          <w:vertAlign w:val="superscript"/>
+        </w:rPr>
+        <w:t>[11</w:t>
+      </w:r>
+      <w:r>
+        <w:rPr>
+          <w:vertAlign w:val="superscript"/>
+        </w:rPr>
+        <w:t>]</w:t>
+      </w:r>
+      <w:r>
+        <w:rPr>
+          <w:vertAlign w:val="superscript"/>
+        </w:rPr>
+        <w:fldChar w:fldCharType="end"/>
+      </w:r>
+      <w:r>
+        <w:rPr>
+          <w:vertAlign w:val="superscript"/>
+        </w:rPr>
+        <w:fldChar w:fldCharType="begin"/>
+      </w:r>
+      <w:r>
+        <w:rPr>
+          <w:vertAlign w:val="superscript"/>
+        </w:rPr>
+        <w:instrText xml:space="preserve"> REF _Ref9105976 \r \h </w:instrText>
+      </w:r>
+      <w:r>
+        <w:rPr>
+          <w:vertAlign w:val="superscript"/>
+        </w:rPr>
+      </w:r>
+      <w:r>
+        <w:rPr>
+          <w:vertAlign w:val="superscript"/>
+        </w:rPr>
+        <w:instrText xml:space="preserve"> \* MERGEFORMAT </w:instrText>
+      </w:r>
+      <w:r>
+        <w:rPr>
+          <w:vertAlign w:val="superscript"/>
+        </w:rPr>
+        <w:fldChar w:fldCharType="separate"/>
+      </w:r>
+      <w:r>
+        <w:rPr>
+          <w:vertAlign w:val="superscript"/>
+        </w:rPr>
+        <w:t>[12]</w:t>
+      </w:r>
+      <w:r>
+        <w:rPr>
+          <w:vertAlign w:val="superscript"/>
+        </w:rPr>
+        <w:fldChar w:fldCharType="end"/>
+      </w:r>
+      <w:r>
+        <w:rPr>
+          <w:rFonts w:hint="eastAsia"/>
+        </w:rPr>
+        <w:t>。</w:t>
+      </w:r>
+    </w:p>
+    <w:p>
+      <w:pPr>
+        <w:ind w:firstLine="420"/>
+      </w:pPr>
+      <w:r>
+        <w:rPr>
+          <w:rFonts w:hint="eastAsia"/>
+        </w:rPr>
+        <w:t>在系统设计和实际开发的过程中，对于开发者，应</w:t>
+      </w:r>
+      <w:r>
+        <w:rPr>
+          <w:rFonts w:hint="eastAsia"/>
+          <w:b/>
+        </w:rPr>
+        <w:t>强化项目需求控制</w:t>
+      </w:r>
+      <w:r>
+        <w:rPr>
+          <w:rFonts w:hint="eastAsia"/>
+        </w:rPr>
+        <w:t>，降低由于低效处理需求</w:t>
+      </w:r>
+      <w:r>
+        <w:rPr>
+          <w:rFonts w:hint="eastAsia"/>
+        </w:rPr>
+        <w:t>而</w:t>
+      </w:r>
+      <w:r>
+        <w:rPr>
+          <w:rFonts w:hint="eastAsia"/>
+        </w:rPr>
+        <w:t>导致的开发和运</w:t>
       </w:r>
       <w:proofErr w:type="gramStart"/>
       <w:r>
         <w:rPr>
           <w:rFonts w:hint="eastAsia"/>
         </w:rPr>
-        <w:t>物业费</w:t>
+        <w:t>维压力</w:t>
       </w:r>
       <w:proofErr w:type="gramEnd"/>
       <w:r>
         <w:rPr>
           <w:rFonts w:hint="eastAsia"/>
         </w:rPr>
-        <w:t>以</w:t>
-      </w:r>
-      <w:r>
-        <w:rPr>
-          <w:rFonts w:hint="eastAsia"/>
-        </w:rPr>
-        <w:t>及水电费等。</w:t>
+        <w:t>的提升。</w:t>
+      </w:r>
+      <w:r>
+        <w:rPr>
+          <w:rFonts w:hint="eastAsia"/>
+          <w:b/>
+        </w:rPr>
+        <w:t>加强对需求的理解和与需求方的交流</w:t>
+      </w:r>
+      <w:r>
+        <w:rPr>
+          <w:rFonts w:hint="eastAsia"/>
+        </w:rPr>
+        <w:t>，以</w:t>
+      </w:r>
+      <w:r>
+        <w:rPr>
+          <w:rFonts w:hint="eastAsia"/>
+        </w:rPr>
+        <w:t>减少</w:t>
+      </w:r>
+      <w:r>
+        <w:rPr>
+          <w:rFonts w:hint="eastAsia"/>
+        </w:rPr>
+        <w:t>由于</w:t>
+      </w:r>
+      <w:r>
+        <w:rPr>
+          <w:rFonts w:hint="eastAsia"/>
+        </w:rPr>
+        <w:t>对需求不够了解</w:t>
+      </w:r>
+      <w:r>
+        <w:rPr>
+          <w:rFonts w:hint="eastAsia"/>
+        </w:rPr>
+        <w:t>而造成</w:t>
+      </w:r>
+      <w:r>
+        <w:rPr>
+          <w:rFonts w:hint="eastAsia"/>
+        </w:rPr>
+        <w:t>的企业开发流程混乱。</w:t>
+      </w:r>
+      <w:r>
+        <w:rPr>
+          <w:rFonts w:hint="eastAsia"/>
+          <w:b/>
+        </w:rPr>
+        <w:t>在技术和管理层次提升沟通效率</w:t>
+      </w:r>
+      <w:r>
+        <w:rPr>
+          <w:rFonts w:hint="eastAsia"/>
+        </w:rPr>
+        <w:t>，确保软件和业务人员有效的建立彼此相互了解的关系，</w:t>
+      </w:r>
+      <w:r>
+        <w:rPr>
+          <w:rFonts w:hint="eastAsia"/>
+        </w:rPr>
+        <w:t>高效</w:t>
+      </w:r>
+      <w:r>
+        <w:rPr>
+          <w:rFonts w:hint="eastAsia"/>
+        </w:rPr>
+        <w:t>达成共识</w:t>
+      </w:r>
+      <w:r>
+        <w:rPr>
+          <w:vertAlign w:val="superscript"/>
+        </w:rPr>
+        <w:fldChar w:fldCharType="begin"/>
+      </w:r>
+      <w:r>
+        <w:rPr>
+          <w:vertAlign w:val="superscript"/>
+        </w:rPr>
+        <w:instrText xml:space="preserve"> </w:instrText>
+      </w:r>
+      <w:r>
+        <w:rPr>
+          <w:rFonts w:hint="eastAsia"/>
+          <w:vertAlign w:val="superscript"/>
+        </w:rPr>
+        <w:instrText>REF _Ref9105730 \r \h</w:instrText>
+      </w:r>
+      <w:r>
+        <w:rPr>
+          <w:vertAlign w:val="superscript"/>
+        </w:rPr>
+        <w:instrText xml:space="preserve"> </w:instrText>
+      </w:r>
+      <w:r>
+        <w:rPr>
+          <w:vertAlign w:val="superscript"/>
+        </w:rPr>
+      </w:r>
+      <w:r>
+        <w:rPr>
+          <w:vertAlign w:val="superscript"/>
+        </w:rPr>
+        <w:instrText xml:space="preserve"> \* MERGEFORMAT </w:instrText>
+      </w:r>
+      <w:r>
+        <w:rPr>
+          <w:vertAlign w:val="superscript"/>
+        </w:rPr>
+        <w:fldChar w:fldCharType="separate"/>
+      </w:r>
+      <w:r>
+        <w:rPr>
+          <w:vertAlign w:val="superscript"/>
+        </w:rPr>
+        <w:t>[7]</w:t>
+      </w:r>
+      <w:r>
+        <w:rPr>
+          <w:vertAlign w:val="superscript"/>
+        </w:rPr>
+        <w:fldChar w:fldCharType="end"/>
+      </w:r>
+      <w:r>
+        <w:rPr>
+          <w:rFonts w:hint="eastAsia"/>
+        </w:rPr>
+        <w:t>。</w:t>
       </w:r>
     </w:p>
     <w:p>
@@ -2289,7 +3692,106 @@
         <w:rPr>
           <w:rFonts w:hint="eastAsia"/>
         </w:rPr>
-        <w:t>系统的用户分为场长、市场管理员、业务接待员、办公室、财务总监、物业业主、总经理，其操作软件的权限不同。</w:t>
+        <w:t>在软件系统制作的基础上，</w:t>
+      </w:r>
+      <w:r>
+        <w:rPr>
+          <w:rFonts w:hint="eastAsia"/>
+          <w:b/>
+        </w:rPr>
+        <w:t>用户界面（</w:t>
+      </w:r>
+      <w:r>
+        <w:rPr>
+          <w:rFonts w:hint="eastAsia"/>
+          <w:b/>
+        </w:rPr>
+        <w:t>U</w:t>
+      </w:r>
+      <w:r>
+        <w:rPr>
+          <w:b/>
+        </w:rPr>
+        <w:t>I</w:t>
+      </w:r>
+      <w:r>
+        <w:rPr>
+          <w:rFonts w:hint="eastAsia"/>
+          <w:b/>
+        </w:rPr>
+        <w:t>）仍应受到重视</w:t>
+      </w:r>
+      <w:r>
+        <w:rPr>
+          <w:rFonts w:hint="eastAsia"/>
+        </w:rPr>
+        <w:t>，</w:t>
+      </w:r>
+      <w:r>
+        <w:rPr>
+          <w:rFonts w:hint="eastAsia"/>
+        </w:rPr>
+        <w:t>研究表明用户界面对于用户的适应性极为重要地影响着企业级信息系统实现的成功与否</w:t>
+      </w:r>
+      <w:r>
+        <w:rPr>
+          <w:vertAlign w:val="superscript"/>
+        </w:rPr>
+        <w:fldChar w:fldCharType="begin"/>
+      </w:r>
+      <w:r>
+        <w:rPr>
+          <w:vertAlign w:val="superscript"/>
+        </w:rPr>
+        <w:instrText xml:space="preserve"> </w:instrText>
+      </w:r>
+      <w:r>
+        <w:rPr>
+          <w:rFonts w:hint="eastAsia"/>
+          <w:vertAlign w:val="superscript"/>
+        </w:rPr>
+        <w:instrText>REF _Ref9106048 \r \h</w:instrText>
+      </w:r>
+      <w:r>
+        <w:rPr>
+          <w:vertAlign w:val="superscript"/>
+        </w:rPr>
+        <w:instrText xml:space="preserve"> </w:instrText>
+      </w:r>
+      <w:r>
+        <w:rPr>
+          <w:vertAlign w:val="superscript"/>
+        </w:rPr>
+      </w:r>
+      <w:r>
+        <w:rPr>
+          <w:vertAlign w:val="superscript"/>
+        </w:rPr>
+        <w:instrText xml:space="preserve"> \* MERGEFORMAT </w:instrText>
+      </w:r>
+      <w:r>
+        <w:rPr>
+          <w:vertAlign w:val="superscript"/>
+        </w:rPr>
+        <w:fldChar w:fldCharType="separate"/>
+      </w:r>
+      <w:r>
+        <w:rPr>
+          <w:vertAlign w:val="superscript"/>
+        </w:rPr>
+        <w:t>[13]</w:t>
+      </w:r>
+      <w:r>
+        <w:rPr>
+          <w:vertAlign w:val="superscript"/>
+        </w:rPr>
+        <w:fldChar w:fldCharType="end"/>
+      </w:r>
+      <w:r>
+        <w:rPr>
+          <w:rFonts w:hint="eastAsia"/>
+        </w:rPr>
+        <w:t>。</w:t>
       </w:r>
     </w:p>
     <w:p>
@@ -2300,122 +3802,20 @@
         <w:rPr>
           <w:rFonts w:hint="eastAsia"/>
         </w:rPr>
-        <w:t>商铺业主可以向招商中心申请进场，并与市场管理部进行租赁洽谈；确认租赁的业主将</w:t>
-      </w:r>
-      <w:r>
-        <w:rPr>
-          <w:rFonts w:hint="eastAsia"/>
-        </w:rPr>
-        <w:t>与</w:t>
-      </w:r>
-      <w:r>
-        <w:rPr>
-          <w:rFonts w:hint="eastAsia"/>
-        </w:rPr>
-        <w:t>办公室签署合同，并向财务部缴纳租金或保证金；进场后，业主需向物业部定期缴纳物业费、水电费。</w:t>
-      </w:r>
-      <w:r>
-        <w:rPr>
-          <w:rFonts w:hint="eastAsia"/>
-        </w:rPr>
-        <w:t>业主还</w:t>
-      </w:r>
-      <w:r>
-        <w:rPr>
-          <w:rFonts w:hint="eastAsia"/>
-        </w:rPr>
-        <w:t>可以申请转租业务，确认转租的业主将与办公室签署铺位转租合同，签署完毕后更新铺位信息。</w:t>
-      </w:r>
-    </w:p>
-    <w:p>
-      <w:pPr>
-        <w:ind w:firstLine="420"/>
-      </w:pPr>
-      <w:r>
-        <w:rPr>
-          <w:rFonts w:hint="eastAsia"/>
-        </w:rPr>
-        <w:t>为方便管理商业综合体，系统应具有高效性，可方便地产生、修改、删除各种信息，包括客户、招商、合同、物业费、租金或保证金、水电费等。相关人员应能方便快速地查看所有商业铺位的关联信息，包括缴费状态、合同状态、对应客户等。系统同时应具有非常好的图形用户界面，并且在程序架构上应具有很好的可扩展性。</w:t>
-      </w:r>
-    </w:p>
-    <w:p>
-      <w:pPr>
-        <w:rPr>
-          <w:rFonts w:ascii="楷体" w:eastAsia="楷体" w:hAnsi="楷体" w:hint="eastAsia"/>
-          <w:bCs/>
-          <w:szCs w:val="21"/>
-        </w:rPr>
-      </w:pPr>
-      <w:r>
-        <w:rPr>
-          <w:rFonts w:ascii="楷体" w:eastAsia="楷体" w:hAnsi="楷体" w:hint="eastAsia"/>
-          <w:bCs/>
-          <w:szCs w:val="21"/>
-        </w:rPr>
-        <w:t>1</w:t>
-      </w:r>
-      <w:r>
-        <w:rPr>
-          <w:rFonts w:ascii="楷体" w:eastAsia="楷体" w:hAnsi="楷体"/>
-          <w:bCs/>
-          <w:szCs w:val="21"/>
-        </w:rPr>
-        <w:t xml:space="preserve">.1.2 </w:t>
-      </w:r>
-      <w:r>
-        <w:rPr>
-          <w:rFonts w:ascii="楷体" w:eastAsia="楷体" w:hAnsi="楷体" w:hint="eastAsia"/>
-          <w:bCs/>
-          <w:szCs w:val="21"/>
-        </w:rPr>
-        <w:t>企业级信息化系统软件的发展现状：</w:t>
-      </w:r>
-    </w:p>
-    <w:p>
-      <w:pPr>
-        <w:ind w:firstLine="420"/>
-      </w:pPr>
-      <w:r>
-        <w:rPr>
-          <w:rFonts w:hint="eastAsia"/>
-        </w:rPr>
-        <w:t>信息系统作为企业的业务支撑</w:t>
-      </w:r>
-      <w:r>
-        <w:rPr>
-          <w:rFonts w:hint="eastAsia"/>
-        </w:rPr>
-        <w:t xml:space="preserve">, </w:t>
-      </w:r>
-      <w:r>
-        <w:rPr>
-          <w:rFonts w:hint="eastAsia"/>
-        </w:rPr>
-        <w:t>随着企业信息化的深入</w:t>
-      </w:r>
-      <w:r>
-        <w:rPr>
-          <w:rFonts w:hint="eastAsia"/>
-        </w:rPr>
-        <w:t xml:space="preserve">, </w:t>
-      </w:r>
-      <w:r>
-        <w:rPr>
-          <w:rFonts w:hint="eastAsia"/>
-        </w:rPr>
-        <w:t>其作用和重要性日益显现</w:t>
-      </w:r>
-      <w:r>
-        <w:rPr>
-          <w:rFonts w:hint="eastAsia"/>
-        </w:rPr>
-        <w:t xml:space="preserve">, </w:t>
-      </w:r>
-      <w:r>
-        <w:rPr>
-          <w:rFonts w:hint="eastAsia"/>
-        </w:rPr>
-        <w:t>大规模信息系统软件开发越来越普遍</w:t>
+        <w:t>在实际的用户界面设计过程中，应考虑</w:t>
+      </w:r>
+      <w:r>
+        <w:rPr>
+          <w:rFonts w:hint="eastAsia"/>
+          <w:b/>
+        </w:rPr>
+        <w:t>以用户为中心的产品界面设计流程和方法</w:t>
+      </w:r>
+      <w:r>
+        <w:rPr>
+          <w:rFonts w:hint="eastAsia"/>
+        </w:rPr>
+        <w:t>，即通过用户分析界定出产品的使用概念；通过模型设计汲取设计灵感；通过使用性测试对设计方案进行评估，最终达到降低制作成本、优化产品功能的效果</w:t>
       </w:r>
       <w:r>
         <w:rPr>
@@ -2434,7 +3834,7 @@
           <w:rFonts w:hint="eastAsia"/>
           <w:vertAlign w:val="superscript"/>
         </w:rPr>
-        <w:instrText>REF _Ref8930842 \r \h</w:instrText>
+        <w:instrText>REF _Ref9106078 \r \h</w:instrText>
       </w:r>
       <w:r>
         <w:rPr>
@@ -2446,30 +3846,24 @@
         <w:rPr>
           <w:vertAlign w:val="superscript"/>
         </w:rPr>
+      </w:r>
+      <w:r>
+        <w:rPr>
+          <w:vertAlign w:val="superscript"/>
+        </w:rPr>
         <w:instrText xml:space="preserve"> \* MERGEFORMAT </w:instrText>
       </w:r>
       <w:r>
         <w:rPr>
           <w:vertAlign w:val="superscript"/>
         </w:rPr>
-      </w:r>
-      <w:r>
-        <w:rPr>
-          <w:vertAlign w:val="superscript"/>
-        </w:rPr>
         <w:fldChar w:fldCharType="separate"/>
       </w:r>
       <w:r>
         <w:rPr>
           <w:vertAlign w:val="superscript"/>
         </w:rPr>
-        <w:t>[1</w:t>
-      </w:r>
-      <w:r>
-        <w:rPr>
-          <w:vertAlign w:val="superscript"/>
-        </w:rPr>
-        <w:t>]</w:t>
+        <w:t>[14]</w:t>
       </w:r>
       <w:r>
         <w:rPr>
@@ -2481,78 +3875,7 @@
         <w:rPr>
           <w:rFonts w:hint="eastAsia"/>
         </w:rPr>
-        <w:t>。</w:t>
-      </w:r>
-    </w:p>
-    <w:p>
-      <w:pPr>
-        <w:ind w:firstLine="420"/>
-      </w:pPr>
-      <w:r>
-        <w:rPr>
-          <w:rFonts w:hint="eastAsia"/>
-        </w:rPr>
-        <w:t>在信息化社会的发展过程中，越来越多的企业需要一个可靠性高</w:t>
-      </w:r>
-      <w:r>
-        <w:rPr>
-          <w:rFonts w:hint="eastAsia"/>
-        </w:rPr>
-        <w:t>的</w:t>
-      </w:r>
-      <w:r>
-        <w:rPr>
-          <w:rFonts w:hint="eastAsia"/>
-        </w:rPr>
-        <w:t>、分布式的、实时的、拥有嵌入式特性的软件系统，来管理</w:t>
-      </w:r>
-      <w:r>
-        <w:rPr>
-          <w:rFonts w:hint="eastAsia"/>
-        </w:rPr>
-        <w:t>越来越庞大</w:t>
-      </w:r>
-      <w:r>
-        <w:rPr>
-          <w:rFonts w:hint="eastAsia"/>
-        </w:rPr>
-        <w:t>的企业信息库，而软件的发展使</w:t>
-      </w:r>
-      <w:r>
-        <w:rPr>
-          <w:rFonts w:hint="eastAsia"/>
-        </w:rPr>
-        <w:t>海量</w:t>
-      </w:r>
-      <w:r>
-        <w:rPr>
-          <w:rFonts w:hint="eastAsia"/>
-        </w:rPr>
-        <w:t>的数据</w:t>
-      </w:r>
-      <w:r>
-        <w:rPr>
-          <w:rFonts w:hint="eastAsia"/>
-        </w:rPr>
-        <w:t>存储</w:t>
-      </w:r>
-      <w:r>
-        <w:rPr>
-          <w:rFonts w:hint="eastAsia"/>
-        </w:rPr>
-        <w:t>和复杂的</w:t>
-      </w:r>
-      <w:r>
-        <w:rPr>
-          <w:rFonts w:hint="eastAsia"/>
-        </w:rPr>
-        <w:t>管理</w:t>
-      </w:r>
-      <w:r>
-        <w:rPr>
-          <w:rFonts w:hint="eastAsia"/>
-        </w:rPr>
-        <w:t>操作得以实现</w:t>
+        <w:t>。同时，界面的设计也可从信息过载、控制熟悉度和用户界面匹配方面对交互界面方案进行评估</w:t>
       </w:r>
       <w:r>
         <w:rPr>
@@ -2564,7 +3887,25 @@
         <w:rPr>
           <w:vertAlign w:val="superscript"/>
         </w:rPr>
-        <w:instrText xml:space="preserve"> REF _Ref9105542 \r \h </w:instrText>
+        <w:instrText xml:space="preserve"> </w:instrText>
+      </w:r>
+      <w:r>
+        <w:rPr>
+          <w:rFonts w:hint="eastAsia"/>
+          <w:vertAlign w:val="superscript"/>
+        </w:rPr>
+        <w:instrText>REF _Ref9106048 \r \h</w:instrText>
+      </w:r>
+      <w:r>
+        <w:rPr>
+          <w:vertAlign w:val="superscript"/>
+        </w:rPr>
+        <w:instrText xml:space="preserve"> </w:instrText>
+      </w:r>
+      <w:r>
+        <w:rPr>
+          <w:vertAlign w:val="superscript"/>
+        </w:rPr>
       </w:r>
       <w:r>
         <w:rPr>
@@ -2576,18 +3917,13 @@
         <w:rPr>
           <w:vertAlign w:val="superscript"/>
         </w:rPr>
-      </w:r>
-      <w:r>
-        <w:rPr>
-          <w:vertAlign w:val="superscript"/>
-        </w:rPr>
         <w:fldChar w:fldCharType="separate"/>
       </w:r>
       <w:r>
         <w:rPr>
           <w:vertAlign w:val="superscript"/>
         </w:rPr>
-        <w:t>[2]</w:t>
+        <w:t>[13]</w:t>
       </w:r>
       <w:r>
         <w:rPr>
@@ -2599,1223 +3935,15 @@
         <w:rPr>
           <w:rFonts w:hint="eastAsia"/>
         </w:rPr>
-        <w:t>。</w:t>
-      </w:r>
-    </w:p>
-    <w:p>
-      <w:pPr>
-        <w:ind w:firstLine="420"/>
-      </w:pPr>
-      <w:r>
-        <w:rPr>
-          <w:rFonts w:hint="eastAsia"/>
-        </w:rPr>
-        <w:t>利用企业级信息化系统软件，</w:t>
-      </w:r>
-      <w:r>
-        <w:rPr>
-          <w:rFonts w:hint="eastAsia"/>
-        </w:rPr>
-        <w:t>国内</w:t>
-      </w:r>
-      <w:r>
-        <w:rPr>
-          <w:rFonts w:hint="eastAsia"/>
-        </w:rPr>
-        <w:t>诸多</w:t>
-      </w:r>
-      <w:r>
-        <w:rPr>
-          <w:rFonts w:hint="eastAsia"/>
-        </w:rPr>
-        <w:t>企业，例如服装企业逐步走向信息化，改善</w:t>
-      </w:r>
-      <w:r>
-        <w:rPr>
-          <w:rFonts w:hint="eastAsia"/>
-        </w:rPr>
-        <w:t>企业</w:t>
-      </w:r>
-      <w:r>
-        <w:rPr>
-          <w:rFonts w:hint="eastAsia"/>
-        </w:rPr>
-        <w:t>生产供应链，建立了信息化平台。</w:t>
-      </w:r>
-      <w:r>
-        <w:rPr>
-          <w:rFonts w:hint="eastAsia"/>
-        </w:rPr>
-        <w:t>信息化系统的建立</w:t>
-      </w:r>
-      <w:r>
-        <w:rPr>
-          <w:rFonts w:hint="eastAsia"/>
-        </w:rPr>
-        <w:t>使得</w:t>
-      </w:r>
-      <w:r>
-        <w:rPr>
-          <w:rFonts w:hint="eastAsia"/>
-        </w:rPr>
-        <w:t>企业</w:t>
-      </w:r>
-      <w:r>
-        <w:rPr>
-          <w:rFonts w:hint="eastAsia"/>
-        </w:rPr>
-        <w:t>管理更加高效快捷、提高了企业竞争力</w:t>
-      </w:r>
-      <w:r>
-        <w:rPr>
-          <w:rFonts w:hint="eastAsia"/>
-        </w:rPr>
-        <w:t>和生产力</w:t>
-      </w:r>
-      <w:r>
-        <w:rPr>
-          <w:vertAlign w:val="superscript"/>
-        </w:rPr>
-        <w:fldChar w:fldCharType="begin"/>
-      </w:r>
-      <w:r>
-        <w:rPr>
-          <w:vertAlign w:val="superscript"/>
-        </w:rPr>
-        <w:instrText xml:space="preserve"> </w:instrText>
-      </w:r>
-      <w:r>
-        <w:rPr>
-          <w:rFonts w:hint="eastAsia"/>
-          <w:vertAlign w:val="superscript"/>
-        </w:rPr>
-        <w:instrText>REF _Ref9105582 \r \h</w:instrText>
-      </w:r>
-      <w:r>
-        <w:rPr>
-          <w:vertAlign w:val="superscript"/>
-        </w:rPr>
-        <w:instrText xml:space="preserve"> </w:instrText>
-      </w:r>
-      <w:r>
-        <w:rPr>
-          <w:vertAlign w:val="superscript"/>
-        </w:rPr>
-        <w:instrText xml:space="preserve"> \* MERGEFORMAT </w:instrText>
-      </w:r>
-      <w:r>
-        <w:rPr>
-          <w:vertAlign w:val="superscript"/>
-        </w:rPr>
-      </w:r>
-      <w:r>
-        <w:rPr>
-          <w:vertAlign w:val="superscript"/>
-        </w:rPr>
-        <w:fldChar w:fldCharType="separate"/>
-      </w:r>
-      <w:r>
-        <w:rPr>
-          <w:vertAlign w:val="superscript"/>
-        </w:rPr>
-        <w:t>[3]</w:t>
-      </w:r>
-      <w:r>
-        <w:rPr>
-          <w:vertAlign w:val="superscript"/>
-        </w:rPr>
-        <w:fldChar w:fldCharType="end"/>
-      </w:r>
-      <w:r>
-        <w:rPr>
-          <w:vertAlign w:val="superscript"/>
-        </w:rPr>
-        <w:fldChar w:fldCharType="begin"/>
-      </w:r>
-      <w:r>
-        <w:rPr>
-          <w:vertAlign w:val="superscript"/>
-        </w:rPr>
-        <w:instrText xml:space="preserve"> REF _Ref9105606 \r \h </w:instrText>
-      </w:r>
-      <w:r>
-        <w:rPr>
-          <w:vertAlign w:val="superscript"/>
-        </w:rPr>
-        <w:instrText xml:space="preserve"> \* MERGEFORMAT </w:instrText>
-      </w:r>
-      <w:r>
-        <w:rPr>
-          <w:vertAlign w:val="superscript"/>
-        </w:rPr>
-      </w:r>
-      <w:r>
-        <w:rPr>
-          <w:vertAlign w:val="superscript"/>
-        </w:rPr>
-        <w:fldChar w:fldCharType="separate"/>
-      </w:r>
-      <w:r>
-        <w:rPr>
-          <w:vertAlign w:val="superscript"/>
-        </w:rPr>
-        <w:t>[4]</w:t>
-      </w:r>
-      <w:r>
-        <w:rPr>
-          <w:vertAlign w:val="superscript"/>
-        </w:rPr>
-        <w:fldChar w:fldCharType="end"/>
-      </w:r>
-      <w:r>
-        <w:rPr>
-          <w:rFonts w:hint="eastAsia"/>
-        </w:rPr>
-        <w:t>。</w:t>
-      </w:r>
-    </w:p>
-    <w:p>
-      <w:pPr>
-        <w:ind w:firstLine="420"/>
-      </w:pPr>
-      <w:r>
-        <w:rPr>
-          <w:rFonts w:hint="eastAsia"/>
-        </w:rPr>
-        <w:t>在网络信息技术的不断发展中，</w:t>
-      </w:r>
-      <w:r>
-        <w:rPr>
-          <w:rFonts w:hint="eastAsia"/>
-          <w:b/>
-        </w:rPr>
-        <w:t>软件工程作为一种基础型工具对于企业信息化平台建设不可或缺</w:t>
-      </w:r>
-      <w:r>
-        <w:rPr>
-          <w:rFonts w:hint="eastAsia"/>
-        </w:rPr>
-        <w:t>，软件工程</w:t>
-      </w:r>
-      <w:r>
-        <w:rPr>
-          <w:rFonts w:hint="eastAsia"/>
-        </w:rPr>
-        <w:t>技术</w:t>
-      </w:r>
-      <w:r>
-        <w:rPr>
-          <w:rFonts w:hint="eastAsia"/>
-        </w:rPr>
-        <w:t>应用的成功与否直接决定着企业信息化平台建设的成果</w:t>
-      </w:r>
-      <w:r>
-        <w:rPr>
-          <w:vertAlign w:val="superscript"/>
-        </w:rPr>
-        <w:fldChar w:fldCharType="begin"/>
-      </w:r>
-      <w:r>
-        <w:rPr>
-          <w:vertAlign w:val="superscript"/>
-        </w:rPr>
-        <w:instrText xml:space="preserve"> </w:instrText>
-      </w:r>
-      <w:r>
-        <w:rPr>
-          <w:rFonts w:hint="eastAsia"/>
-          <w:vertAlign w:val="superscript"/>
-        </w:rPr>
-        <w:instrText>REF _Ref9105672 \r \h</w:instrText>
-      </w:r>
-      <w:r>
-        <w:rPr>
-          <w:vertAlign w:val="superscript"/>
-        </w:rPr>
-        <w:instrText xml:space="preserve"> </w:instrText>
-      </w:r>
-      <w:r>
-        <w:rPr>
-          <w:vertAlign w:val="superscript"/>
-        </w:rPr>
-        <w:instrText xml:space="preserve"> \* MERGEFORMAT </w:instrText>
-      </w:r>
-      <w:r>
-        <w:rPr>
-          <w:vertAlign w:val="superscript"/>
-        </w:rPr>
-      </w:r>
-      <w:r>
-        <w:rPr>
-          <w:vertAlign w:val="superscript"/>
-        </w:rPr>
-        <w:fldChar w:fldCharType="separate"/>
-      </w:r>
-      <w:r>
-        <w:rPr>
-          <w:vertAlign w:val="superscript"/>
-        </w:rPr>
-        <w:t>[5]</w:t>
-      </w:r>
-      <w:r>
-        <w:rPr>
-          <w:vertAlign w:val="superscript"/>
-        </w:rPr>
-        <w:fldChar w:fldCharType="end"/>
-      </w:r>
-      <w:r>
-        <w:rPr>
-          <w:rFonts w:hint="eastAsia"/>
-        </w:rPr>
-        <w:t>。</w:t>
-      </w:r>
-      <w:r>
-        <w:rPr>
-          <w:rFonts w:hint="eastAsia"/>
-        </w:rPr>
-        <w:t>遵循软件工程方法开发计算机软件，能够提升计算机软件开发效率、提升软件产品的体验效果、推动计算机软件的智能化发展</w:t>
-      </w:r>
-      <w:r>
-        <w:rPr>
-          <w:vertAlign w:val="superscript"/>
-        </w:rPr>
-        <w:fldChar w:fldCharType="begin"/>
-      </w:r>
-      <w:r>
-        <w:rPr>
-          <w:vertAlign w:val="superscript"/>
-        </w:rPr>
-        <w:instrText xml:space="preserve"> </w:instrText>
-      </w:r>
-      <w:r>
-        <w:rPr>
-          <w:rFonts w:hint="eastAsia"/>
-          <w:vertAlign w:val="superscript"/>
-        </w:rPr>
-        <w:instrText>REF _Ref9105698 \r \h</w:instrText>
-      </w:r>
-      <w:r>
-        <w:rPr>
-          <w:vertAlign w:val="superscript"/>
-        </w:rPr>
-        <w:instrText xml:space="preserve"> </w:instrText>
-      </w:r>
-      <w:r>
-        <w:rPr>
-          <w:vertAlign w:val="superscript"/>
-        </w:rPr>
-        <w:instrText xml:space="preserve"> \* MERGEFORMAT </w:instrText>
-      </w:r>
-      <w:r>
-        <w:rPr>
-          <w:vertAlign w:val="superscript"/>
-        </w:rPr>
-      </w:r>
-      <w:r>
-        <w:rPr>
-          <w:vertAlign w:val="superscript"/>
-        </w:rPr>
-        <w:fldChar w:fldCharType="separate"/>
-      </w:r>
-      <w:r>
-        <w:rPr>
-          <w:vertAlign w:val="superscript"/>
-        </w:rPr>
-        <w:t>[6]</w:t>
-      </w:r>
-      <w:r>
-        <w:rPr>
-          <w:vertAlign w:val="superscript"/>
-        </w:rPr>
-        <w:fldChar w:fldCharType="end"/>
-      </w:r>
-      <w:r>
-        <w:rPr>
-          <w:rFonts w:hint="eastAsia"/>
-        </w:rPr>
-        <w:t>。</w:t>
-      </w:r>
-      <w:r>
-        <w:rPr>
-          <w:rFonts w:hint="eastAsia"/>
-        </w:rPr>
-        <w:t>因此，合理的规划软件系统</w:t>
-      </w:r>
-      <w:r>
-        <w:rPr>
-          <w:rFonts w:hint="eastAsia"/>
-        </w:rPr>
-        <w:t>、</w:t>
-      </w:r>
-      <w:r>
-        <w:rPr>
-          <w:rFonts w:hint="eastAsia"/>
-        </w:rPr>
-        <w:t>在企业及信息化系统软件的实现过程中严谨</w:t>
-      </w:r>
-      <w:r>
-        <w:rPr>
-          <w:rFonts w:hint="eastAsia"/>
-          <w:b/>
-        </w:rPr>
-        <w:t>遵循软件工程技术</w:t>
-      </w:r>
-      <w:r>
-        <w:rPr>
-          <w:rFonts w:hint="eastAsia"/>
-        </w:rPr>
-        <w:t>的开发模式在保证企业利益和生命力方面显得尤为重要。</w:t>
-      </w:r>
-    </w:p>
-    <w:p>
-      <w:pPr>
-        <w:ind w:firstLine="420"/>
-      </w:pPr>
-      <w:r>
-        <w:rPr>
-          <w:rFonts w:hint="eastAsia"/>
-        </w:rPr>
-        <w:t>信息系统</w:t>
-      </w:r>
-      <w:r>
-        <w:rPr>
-          <w:rFonts w:hint="eastAsia"/>
-        </w:rPr>
-        <w:t>和软件工程技术</w:t>
-      </w:r>
-      <w:r>
-        <w:rPr>
-          <w:rFonts w:hint="eastAsia"/>
-        </w:rPr>
-        <w:t>能够</w:t>
-      </w:r>
-      <w:r>
-        <w:rPr>
-          <w:rFonts w:hint="eastAsia"/>
-        </w:rPr>
-        <w:t>对企业发展提供巨大</w:t>
-      </w:r>
-      <w:r>
-        <w:rPr>
-          <w:rFonts w:hint="eastAsia"/>
-        </w:rPr>
-        <w:t>的</w:t>
-      </w:r>
-      <w:r>
-        <w:rPr>
-          <w:rFonts w:hint="eastAsia"/>
-        </w:rPr>
-        <w:t>帮助，但</w:t>
-      </w:r>
-      <w:r>
-        <w:rPr>
-          <w:rFonts w:hint="eastAsia"/>
-        </w:rPr>
-        <w:t>在</w:t>
-      </w:r>
-      <w:r>
-        <w:rPr>
-          <w:rFonts w:hint="eastAsia"/>
-        </w:rPr>
-        <w:t>信息和</w:t>
-      </w:r>
-      <w:r>
-        <w:rPr>
-          <w:rFonts w:hint="eastAsia"/>
-        </w:rPr>
-        <w:t>软件工程产业发展的过程中，</w:t>
-      </w:r>
-      <w:r>
-        <w:rPr>
-          <w:rFonts w:hint="eastAsia"/>
-        </w:rPr>
-        <w:t>出现了一</w:t>
-      </w:r>
-      <w:r>
-        <w:rPr>
-          <w:rFonts w:hint="eastAsia"/>
-        </w:rPr>
-        <w:t>系列实际应用方面的问题：</w:t>
-      </w:r>
-    </w:p>
-    <w:p>
-      <w:pPr>
-        <w:ind w:firstLine="420"/>
-      </w:pPr>
-      <w:r>
-        <w:rPr>
-          <w:rFonts w:hint="eastAsia"/>
-        </w:rPr>
-        <w:t>在</w:t>
-      </w:r>
-      <w:r>
-        <w:rPr>
-          <w:rFonts w:hint="eastAsia"/>
-        </w:rPr>
-        <w:t>企业软件项目技术管理</w:t>
-      </w:r>
-      <w:r>
-        <w:rPr>
-          <w:rFonts w:hint="eastAsia"/>
-        </w:rPr>
-        <w:t>过程中</w:t>
-      </w:r>
-      <w:r>
-        <w:rPr>
-          <w:rFonts w:hint="eastAsia"/>
-        </w:rPr>
-        <w:t>，</w:t>
-      </w:r>
-      <w:r>
-        <w:rPr>
-          <w:rFonts w:hint="eastAsia"/>
-        </w:rPr>
-        <w:t>出现了软件需求定义模糊、项目参与者沟通强度不足、定制带来的软件自身内在复杂度高、文档资料丢失致使无法有效继承</w:t>
-      </w:r>
-      <w:r>
-        <w:rPr>
-          <w:rFonts w:hint="eastAsia"/>
-        </w:rPr>
-        <w:t>相关技术</w:t>
-      </w:r>
-      <w:r>
-        <w:rPr>
-          <w:rFonts w:hint="eastAsia"/>
-        </w:rPr>
-        <w:t>的问题</w:t>
-      </w:r>
-      <w:r>
-        <w:rPr>
-          <w:vertAlign w:val="superscript"/>
-        </w:rPr>
-        <w:fldChar w:fldCharType="begin"/>
-      </w:r>
-      <w:r>
-        <w:rPr>
-          <w:vertAlign w:val="superscript"/>
-        </w:rPr>
-        <w:instrText xml:space="preserve"> </w:instrText>
-      </w:r>
-      <w:r>
-        <w:rPr>
-          <w:rFonts w:hint="eastAsia"/>
-          <w:vertAlign w:val="superscript"/>
-        </w:rPr>
-        <w:instrText>REF _Ref9105730 \r \h</w:instrText>
-      </w:r>
-      <w:r>
-        <w:rPr>
-          <w:vertAlign w:val="superscript"/>
-        </w:rPr>
-        <w:instrText xml:space="preserve"> </w:instrText>
-      </w:r>
-      <w:r>
-        <w:rPr>
-          <w:vertAlign w:val="superscript"/>
-        </w:rPr>
-        <w:instrText xml:space="preserve"> \* MERGEFORMAT </w:instrText>
-      </w:r>
-      <w:r>
-        <w:rPr>
-          <w:vertAlign w:val="superscript"/>
-        </w:rPr>
-      </w:r>
-      <w:r>
-        <w:rPr>
-          <w:vertAlign w:val="superscript"/>
-        </w:rPr>
-        <w:fldChar w:fldCharType="separate"/>
-      </w:r>
-      <w:r>
-        <w:rPr>
-          <w:vertAlign w:val="superscript"/>
-        </w:rPr>
-        <w:t>[7]</w:t>
-      </w:r>
-      <w:r>
-        <w:rPr>
-          <w:vertAlign w:val="superscript"/>
-        </w:rPr>
-        <w:fldChar w:fldCharType="end"/>
-      </w:r>
-      <w:r>
-        <w:rPr>
-          <w:rFonts w:hint="eastAsia"/>
-        </w:rPr>
-        <w:t>。</w:t>
-      </w:r>
-    </w:p>
-    <w:p>
-      <w:pPr>
-        <w:ind w:firstLine="420"/>
-      </w:pPr>
-      <w:r>
-        <w:rPr>
-          <w:rFonts w:hint="eastAsia"/>
-        </w:rPr>
-        <w:t>在系统设计和实际开发的企业管理方面，中小企业管理基础薄弱，缺乏系统的管理理念和行之有效的管理模式。不牢靠的管理基础阻碍了管理信息化的实施，影响着最终信息化系统的质量</w:t>
-      </w:r>
-      <w:r>
-        <w:rPr>
-          <w:vertAlign w:val="superscript"/>
-        </w:rPr>
-        <w:fldChar w:fldCharType="begin"/>
-      </w:r>
-      <w:r>
-        <w:rPr>
-          <w:vertAlign w:val="superscript"/>
-        </w:rPr>
-        <w:instrText xml:space="preserve"> </w:instrText>
-      </w:r>
-      <w:r>
-        <w:rPr>
-          <w:rFonts w:hint="eastAsia"/>
-          <w:vertAlign w:val="superscript"/>
-        </w:rPr>
-        <w:instrText>REF _Ref9105756 \r \h</w:instrText>
-      </w:r>
-      <w:r>
-        <w:rPr>
-          <w:vertAlign w:val="superscript"/>
-        </w:rPr>
-        <w:instrText xml:space="preserve"> </w:instrText>
-      </w:r>
-      <w:r>
-        <w:rPr>
-          <w:vertAlign w:val="superscript"/>
-        </w:rPr>
-        <w:instrText xml:space="preserve"> \* MERGEFORMAT </w:instrText>
-      </w:r>
-      <w:r>
-        <w:rPr>
-          <w:vertAlign w:val="superscript"/>
-        </w:rPr>
-      </w:r>
-      <w:r>
-        <w:rPr>
-          <w:vertAlign w:val="superscript"/>
-        </w:rPr>
-        <w:fldChar w:fldCharType="separate"/>
-      </w:r>
-      <w:r>
-        <w:rPr>
-          <w:vertAlign w:val="superscript"/>
-        </w:rPr>
-        <w:t>[8]</w:t>
-      </w:r>
-      <w:r>
-        <w:rPr>
-          <w:vertAlign w:val="superscript"/>
-        </w:rPr>
-        <w:fldChar w:fldCharType="end"/>
-      </w:r>
-      <w:r>
-        <w:rPr>
-          <w:rFonts w:hint="eastAsia"/>
-        </w:rPr>
-        <w:t>。</w:t>
-      </w:r>
-    </w:p>
-    <w:p>
-      <w:pPr>
-        <w:ind w:firstLine="420"/>
-      </w:pPr>
-      <w:r>
-        <w:rPr>
-          <w:rFonts w:hint="eastAsia"/>
-        </w:rPr>
-        <w:t>除以上所述外，我国企业管理信息系统常存在组织结构混乱的问题：管理人员的职能和管理范围不明确；企业的信息化程度较低；相关管理人员能力不足等问题仍然存在</w:t>
-      </w:r>
-      <w:r>
-        <w:rPr>
-          <w:vertAlign w:val="superscript"/>
-        </w:rPr>
-        <w:fldChar w:fldCharType="begin"/>
-      </w:r>
-      <w:r>
-        <w:rPr>
-          <w:vertAlign w:val="superscript"/>
-        </w:rPr>
-        <w:instrText xml:space="preserve"> </w:instrText>
-      </w:r>
-      <w:r>
-        <w:rPr>
-          <w:rFonts w:hint="eastAsia"/>
-          <w:vertAlign w:val="superscript"/>
-        </w:rPr>
-        <w:instrText>REF _Ref9105784 \r \h</w:instrText>
-      </w:r>
-      <w:r>
-        <w:rPr>
-          <w:vertAlign w:val="superscript"/>
-        </w:rPr>
-        <w:instrText xml:space="preserve"> </w:instrText>
-      </w:r>
-      <w:r>
-        <w:rPr>
-          <w:vertAlign w:val="superscript"/>
-        </w:rPr>
-        <w:instrText xml:space="preserve"> \* MERGEFORMAT </w:instrText>
-      </w:r>
-      <w:r>
-        <w:rPr>
-          <w:vertAlign w:val="superscript"/>
-        </w:rPr>
-      </w:r>
-      <w:r>
-        <w:rPr>
-          <w:vertAlign w:val="superscript"/>
-        </w:rPr>
-        <w:fldChar w:fldCharType="separate"/>
-      </w:r>
-      <w:r>
-        <w:rPr>
-          <w:vertAlign w:val="superscript"/>
-        </w:rPr>
-        <w:t>[9]</w:t>
-      </w:r>
-      <w:r>
-        <w:rPr>
-          <w:vertAlign w:val="superscript"/>
-        </w:rPr>
-        <w:fldChar w:fldCharType="end"/>
-      </w:r>
-      <w:r>
-        <w:rPr>
-          <w:rFonts w:hint="eastAsia"/>
-        </w:rPr>
-        <w:t>。</w:t>
-      </w:r>
-    </w:p>
-    <w:p>
-      <w:pPr>
-        <w:rPr>
-          <w:rFonts w:ascii="仿宋_GB2312" w:eastAsia="仿宋_GB2312"/>
-          <w:bCs/>
-          <w:sz w:val="28"/>
-          <w:szCs w:val="28"/>
-        </w:rPr>
-      </w:pPr>
-      <w:r>
-        <w:rPr>
-          <w:rFonts w:ascii="楷体" w:eastAsia="楷体" w:hAnsi="楷体" w:hint="eastAsia"/>
-          <w:bCs/>
-          <w:szCs w:val="21"/>
-        </w:rPr>
-        <w:lastRenderedPageBreak/>
-        <w:t>1</w:t>
-      </w:r>
-      <w:r>
-        <w:rPr>
-          <w:rFonts w:ascii="楷体" w:eastAsia="楷体" w:hAnsi="楷体"/>
-          <w:bCs/>
-          <w:szCs w:val="21"/>
-        </w:rPr>
-        <w:t xml:space="preserve">.1.3 </w:t>
-      </w:r>
-      <w:r>
-        <w:rPr>
-          <w:rFonts w:ascii="楷体" w:eastAsia="楷体" w:hAnsi="楷体" w:hint="eastAsia"/>
-          <w:bCs/>
-          <w:szCs w:val="21"/>
-        </w:rPr>
-        <w:t>现代高度信息化的软件系统新需求：</w:t>
-      </w:r>
-    </w:p>
-    <w:p>
-      <w:r>
-        <w:tab/>
-      </w:r>
-      <w:r>
-        <w:rPr>
-          <w:rFonts w:hint="eastAsia"/>
-        </w:rPr>
-        <w:t>基于上述考虑，新时代高度信息化软件系统应在原有软件系统和信息技术要求的基础上，满足更加符合现代需求的、保证企业生命力的新的系统需求</w:t>
-      </w:r>
-      <w:r>
-        <w:rPr>
-          <w:rFonts w:hint="eastAsia"/>
-        </w:rPr>
-        <w:t>：</w:t>
-      </w:r>
-    </w:p>
-    <w:p>
-      <w:pPr>
-        <w:ind w:firstLine="420"/>
-        <w:rPr>
-          <w:u w:val="single"/>
-        </w:rPr>
-      </w:pPr>
-      <w:r>
-        <w:rPr>
-          <w:rFonts w:hint="eastAsia"/>
-          <w:u w:val="single"/>
-        </w:rPr>
-        <w:t>1</w:t>
-      </w:r>
-      <w:r>
-        <w:rPr>
-          <w:rFonts w:hint="eastAsia"/>
-          <w:u w:val="single"/>
-        </w:rPr>
-        <w:t>）程序设计方法：</w:t>
-      </w:r>
-    </w:p>
-    <w:p>
-      <w:pPr>
-        <w:ind w:left="420" w:firstLine="420"/>
-      </w:pPr>
-      <w:r>
-        <w:rPr>
-          <w:rFonts w:hint="eastAsia"/>
-        </w:rPr>
-        <w:t>顺应现代软件工程的发展趋势，新型高度信息化软件系统应以</w:t>
-      </w:r>
-      <w:r>
-        <w:rPr>
-          <w:rFonts w:hint="eastAsia"/>
-          <w:b/>
-        </w:rPr>
-        <w:t>面向对象的编程方法为主流</w:t>
-      </w:r>
-      <w:r>
-        <w:rPr>
-          <w:rFonts w:hint="eastAsia"/>
-        </w:rPr>
-        <w:t>，实现多元化的软件产业管理模式</w:t>
-      </w:r>
-      <w:r>
-        <w:rPr>
-          <w:vertAlign w:val="superscript"/>
-        </w:rPr>
-        <w:fldChar w:fldCharType="begin"/>
-      </w:r>
-      <w:r>
-        <w:rPr>
-          <w:vertAlign w:val="superscript"/>
-        </w:rPr>
-        <w:instrText xml:space="preserve"> </w:instrText>
-      </w:r>
-      <w:r>
-        <w:rPr>
-          <w:rFonts w:hint="eastAsia"/>
-          <w:vertAlign w:val="superscript"/>
-        </w:rPr>
-        <w:instrText>REF _Ref9105833 \r \h</w:instrText>
-      </w:r>
-      <w:r>
-        <w:rPr>
-          <w:vertAlign w:val="superscript"/>
-        </w:rPr>
-        <w:instrText xml:space="preserve"> </w:instrText>
-      </w:r>
-      <w:r>
-        <w:rPr>
-          <w:vertAlign w:val="superscript"/>
-        </w:rPr>
-        <w:instrText xml:space="preserve"> \* MERGEFORMAT </w:instrText>
-      </w:r>
-      <w:r>
-        <w:rPr>
-          <w:vertAlign w:val="superscript"/>
-        </w:rPr>
-      </w:r>
-      <w:r>
-        <w:rPr>
-          <w:vertAlign w:val="superscript"/>
-        </w:rPr>
-        <w:fldChar w:fldCharType="separate"/>
-      </w:r>
-      <w:r>
-        <w:rPr>
-          <w:vertAlign w:val="superscript"/>
-        </w:rPr>
-        <w:t>[10]</w:t>
-      </w:r>
-      <w:r>
-        <w:rPr>
-          <w:vertAlign w:val="superscript"/>
-        </w:rPr>
-        <w:fldChar w:fldCharType="end"/>
-      </w:r>
-      <w:r>
-        <w:rPr>
-          <w:rFonts w:hint="eastAsia"/>
-        </w:rPr>
-        <w:t>。</w:t>
-      </w:r>
-    </w:p>
-    <w:p>
-      <w:pPr>
-        <w:ind w:firstLine="420"/>
-        <w:rPr>
-          <w:u w:val="single"/>
-        </w:rPr>
-      </w:pPr>
-      <w:r>
-        <w:rPr>
-          <w:rFonts w:hint="eastAsia"/>
-          <w:u w:val="single"/>
-        </w:rPr>
-        <w:t>2</w:t>
-      </w:r>
-      <w:r>
-        <w:rPr>
-          <w:rFonts w:hint="eastAsia"/>
-          <w:u w:val="single"/>
-        </w:rPr>
-        <w:t>）系统设计思路：</w:t>
-      </w:r>
-    </w:p>
-    <w:p>
-      <w:pPr>
-        <w:ind w:left="420" w:firstLine="420"/>
-      </w:pPr>
-      <w:r>
-        <w:rPr>
-          <w:rFonts w:hint="eastAsia"/>
-        </w:rPr>
-        <w:t>系统应</w:t>
-      </w:r>
-      <w:r>
-        <w:rPr>
-          <w:rFonts w:hint="eastAsia"/>
-        </w:rPr>
-        <w:t>在智能化和自动化的基础上</w:t>
-      </w:r>
-      <w:r>
-        <w:rPr>
-          <w:rFonts w:hint="eastAsia"/>
-          <w:b/>
-        </w:rPr>
-        <w:t>应用软件构件技术和软件重构技术</w:t>
-      </w:r>
-      <w:r>
-        <w:rPr>
-          <w:rFonts w:hint="eastAsia"/>
-        </w:rPr>
-        <w:t>，并以</w:t>
-      </w:r>
-      <w:r>
-        <w:rPr>
-          <w:rFonts w:hint="eastAsia"/>
-          <w:b/>
-        </w:rPr>
-        <w:t>模块化思维构建系统</w:t>
-      </w:r>
-      <w:r>
-        <w:rPr>
-          <w:vertAlign w:val="superscript"/>
-        </w:rPr>
-        <w:fldChar w:fldCharType="begin"/>
-      </w:r>
-      <w:r>
-        <w:rPr>
-          <w:b/>
-          <w:vertAlign w:val="superscript"/>
-        </w:rPr>
-        <w:instrText xml:space="preserve"> </w:instrText>
-      </w:r>
-      <w:r>
-        <w:rPr>
-          <w:rFonts w:hint="eastAsia"/>
-          <w:b/>
-          <w:vertAlign w:val="superscript"/>
-        </w:rPr>
-        <w:instrText>REF _Ref9105872 \r \h</w:instrText>
-      </w:r>
-      <w:r>
-        <w:rPr>
-          <w:b/>
-          <w:vertAlign w:val="superscript"/>
-        </w:rPr>
-        <w:instrText xml:space="preserve"> </w:instrText>
-      </w:r>
-      <w:r>
-        <w:rPr>
-          <w:vertAlign w:val="superscript"/>
-        </w:rPr>
-        <w:instrText xml:space="preserve"> \* MERGEFORMAT </w:instrText>
-      </w:r>
-      <w:r>
-        <w:rPr>
-          <w:vertAlign w:val="superscript"/>
-        </w:rPr>
-      </w:r>
-      <w:r>
-        <w:rPr>
-          <w:vertAlign w:val="superscript"/>
-        </w:rPr>
-        <w:fldChar w:fldCharType="separate"/>
-      </w:r>
-      <w:r>
-        <w:rPr>
-          <w:b/>
-          <w:vertAlign w:val="superscript"/>
-        </w:rPr>
-        <w:t>[11</w:t>
-      </w:r>
-      <w:r>
-        <w:rPr>
-          <w:vertAlign w:val="superscript"/>
-        </w:rPr>
-        <w:t>]</w:t>
-      </w:r>
-      <w:r>
-        <w:rPr>
-          <w:vertAlign w:val="superscript"/>
-        </w:rPr>
-        <w:fldChar w:fldCharType="end"/>
-      </w:r>
-      <w:r>
-        <w:rPr>
-          <w:vertAlign w:val="superscript"/>
-        </w:rPr>
-        <w:fldChar w:fldCharType="begin"/>
-      </w:r>
-      <w:r>
-        <w:rPr>
-          <w:vertAlign w:val="superscript"/>
-        </w:rPr>
-        <w:instrText xml:space="preserve"> REF _Ref9105976 \r \h </w:instrText>
-      </w:r>
-      <w:r>
-        <w:rPr>
-          <w:vertAlign w:val="superscript"/>
-        </w:rPr>
-        <w:instrText xml:space="preserve"> \* MERGEFORMAT </w:instrText>
-      </w:r>
-      <w:r>
-        <w:rPr>
-          <w:vertAlign w:val="superscript"/>
-        </w:rPr>
-      </w:r>
-      <w:r>
-        <w:rPr>
-          <w:vertAlign w:val="superscript"/>
-        </w:rPr>
-        <w:fldChar w:fldCharType="separate"/>
-      </w:r>
-      <w:r>
-        <w:rPr>
-          <w:vertAlign w:val="superscript"/>
-        </w:rPr>
-        <w:t>[12]</w:t>
-      </w:r>
-      <w:r>
-        <w:rPr>
-          <w:vertAlign w:val="superscript"/>
-        </w:rPr>
-        <w:fldChar w:fldCharType="end"/>
-      </w:r>
-      <w:r>
-        <w:rPr>
-          <w:rFonts w:hint="eastAsia"/>
-        </w:rPr>
-        <w:t>。</w:t>
-      </w:r>
-    </w:p>
-    <w:p>
-      <w:pPr>
-        <w:ind w:firstLine="420"/>
-        <w:rPr>
-          <w:u w:val="single"/>
-        </w:rPr>
-      </w:pPr>
-      <w:r>
-        <w:rPr>
-          <w:rFonts w:hint="eastAsia"/>
-          <w:u w:val="single"/>
-        </w:rPr>
-        <w:t>3</w:t>
-      </w:r>
-      <w:r>
-        <w:rPr>
-          <w:rFonts w:hint="eastAsia"/>
-          <w:u w:val="single"/>
-        </w:rPr>
-        <w:t>）团队合作与项目控制：</w:t>
-      </w:r>
-    </w:p>
-    <w:p>
-      <w:pPr>
-        <w:ind w:left="420" w:firstLine="420"/>
-      </w:pPr>
-      <w:r>
-        <w:rPr>
-          <w:rFonts w:hint="eastAsia"/>
-        </w:rPr>
-        <w:t>在系统设计和实际开发的过程中，对于开发者，应</w:t>
-      </w:r>
-      <w:r>
-        <w:rPr>
-          <w:rFonts w:hint="eastAsia"/>
-          <w:b/>
-        </w:rPr>
-        <w:t>强化项目需求控制</w:t>
-      </w:r>
-      <w:r>
-        <w:rPr>
-          <w:rFonts w:hint="eastAsia"/>
-        </w:rPr>
-        <w:t>，降低由于低效处理需求</w:t>
-      </w:r>
-      <w:r>
-        <w:rPr>
-          <w:rFonts w:hint="eastAsia"/>
-        </w:rPr>
-        <w:t>而</w:t>
-      </w:r>
-      <w:r>
-        <w:rPr>
-          <w:rFonts w:hint="eastAsia"/>
-        </w:rPr>
-        <w:t>导致的开发和运</w:t>
-      </w:r>
-      <w:proofErr w:type="gramStart"/>
-      <w:r>
-        <w:rPr>
-          <w:rFonts w:hint="eastAsia"/>
-        </w:rPr>
-        <w:t>维压力</w:t>
-      </w:r>
-      <w:proofErr w:type="gramEnd"/>
-      <w:r>
-        <w:rPr>
-          <w:rFonts w:hint="eastAsia"/>
-        </w:rPr>
-        <w:t>的提升。</w:t>
-      </w:r>
-      <w:r>
-        <w:rPr>
-          <w:rFonts w:hint="eastAsia"/>
-          <w:b/>
-        </w:rPr>
-        <w:t>加强</w:t>
+        <w:t>，来保证最</w:t>
       </w:r>
       <w:bookmarkStart w:id="2" w:name="_GoBack"/>
       <w:bookmarkEnd w:id="2"/>
       <w:r>
         <w:rPr>
           <w:rFonts w:hint="eastAsia"/>
-          <w:b/>
-        </w:rPr>
-        <w:t>对需求的理解和与需求方的交流</w:t>
-      </w:r>
-      <w:r>
-        <w:rPr>
-          <w:rFonts w:hint="eastAsia"/>
-        </w:rPr>
-        <w:t>，以</w:t>
-      </w:r>
-      <w:r>
-        <w:rPr>
-          <w:rFonts w:hint="eastAsia"/>
-        </w:rPr>
-        <w:t>减少</w:t>
-      </w:r>
-      <w:r>
-        <w:rPr>
-          <w:rFonts w:hint="eastAsia"/>
-        </w:rPr>
-        <w:t>由于</w:t>
-      </w:r>
-      <w:r>
-        <w:rPr>
-          <w:rFonts w:hint="eastAsia"/>
-        </w:rPr>
-        <w:t>对需求不够了解</w:t>
-      </w:r>
-      <w:r>
-        <w:rPr>
-          <w:rFonts w:hint="eastAsia"/>
-        </w:rPr>
-        <w:t>而造成</w:t>
-      </w:r>
-      <w:r>
-        <w:rPr>
-          <w:rFonts w:hint="eastAsia"/>
-        </w:rPr>
-        <w:t>的企业开发流程混乱。</w:t>
-      </w:r>
-      <w:r>
-        <w:rPr>
-          <w:rFonts w:hint="eastAsia"/>
-          <w:b/>
-        </w:rPr>
-        <w:t>在技术和管理层次提升沟通效率</w:t>
-      </w:r>
-      <w:r>
-        <w:rPr>
-          <w:rFonts w:hint="eastAsia"/>
-        </w:rPr>
-        <w:t>，确保软件和业务人员有效的建立彼此相互了解的关系，</w:t>
-      </w:r>
-      <w:r>
-        <w:rPr>
-          <w:rFonts w:hint="eastAsia"/>
-        </w:rPr>
-        <w:t>高效</w:t>
-      </w:r>
-      <w:r>
-        <w:rPr>
-          <w:rFonts w:hint="eastAsia"/>
-        </w:rPr>
-        <w:t>达成共识</w:t>
-      </w:r>
-      <w:r>
-        <w:rPr>
-          <w:vertAlign w:val="superscript"/>
-        </w:rPr>
-        <w:fldChar w:fldCharType="begin"/>
-      </w:r>
-      <w:r>
-        <w:rPr>
-          <w:vertAlign w:val="superscript"/>
-        </w:rPr>
-        <w:instrText xml:space="preserve"> </w:instrText>
-      </w:r>
-      <w:r>
-        <w:rPr>
-          <w:rFonts w:hint="eastAsia"/>
-          <w:vertAlign w:val="superscript"/>
-        </w:rPr>
-        <w:instrText>REF _Ref9105730 \r \h</w:instrText>
-      </w:r>
-      <w:r>
-        <w:rPr>
-          <w:vertAlign w:val="superscript"/>
-        </w:rPr>
-        <w:instrText xml:space="preserve"> </w:instrText>
-      </w:r>
-      <w:r>
-        <w:rPr>
-          <w:vertAlign w:val="superscript"/>
-        </w:rPr>
-        <w:instrText xml:space="preserve"> \* MERGEFORMAT </w:instrText>
-      </w:r>
-      <w:r>
-        <w:rPr>
-          <w:vertAlign w:val="superscript"/>
-        </w:rPr>
-      </w:r>
-      <w:r>
-        <w:rPr>
-          <w:vertAlign w:val="superscript"/>
-        </w:rPr>
-        <w:fldChar w:fldCharType="separate"/>
-      </w:r>
-      <w:r>
-        <w:rPr>
-          <w:vertAlign w:val="superscript"/>
-        </w:rPr>
-        <w:t>[7]</w:t>
-      </w:r>
-      <w:r>
-        <w:rPr>
-          <w:vertAlign w:val="superscript"/>
-        </w:rPr>
-        <w:fldChar w:fldCharType="end"/>
+        </w:rPr>
+        <w:t>终界面设计的用户适用性</w:t>
       </w:r>
       <w:r>
         <w:rPr>
@@ -3826,288 +3954,6 @@
     </w:p>
     <w:p>
       <w:pPr>
-        <w:ind w:firstLine="420"/>
-        <w:rPr>
-          <w:u w:val="single"/>
-        </w:rPr>
-      </w:pPr>
-      <w:r>
-        <w:rPr>
-          <w:rFonts w:hint="eastAsia"/>
-          <w:u w:val="single"/>
-        </w:rPr>
-        <w:t>4</w:t>
-      </w:r>
-      <w:r>
-        <w:rPr>
-          <w:rFonts w:hint="eastAsia"/>
-          <w:u w:val="single"/>
-        </w:rPr>
-        <w:t>）用户界面设计：</w:t>
-      </w:r>
-    </w:p>
-    <w:p>
-      <w:pPr>
-        <w:ind w:left="420" w:firstLine="420"/>
-      </w:pPr>
-      <w:r>
-        <w:rPr>
-          <w:rFonts w:hint="eastAsia"/>
-        </w:rPr>
-        <w:t>在软件系统制作的基础上，</w:t>
-      </w:r>
-      <w:r>
-        <w:rPr>
-          <w:rFonts w:hint="eastAsia"/>
-          <w:b/>
-        </w:rPr>
-        <w:t>用户界面（</w:t>
-      </w:r>
-      <w:r>
-        <w:rPr>
-          <w:rFonts w:hint="eastAsia"/>
-          <w:b/>
-        </w:rPr>
-        <w:t>U</w:t>
-      </w:r>
-      <w:r>
-        <w:rPr>
-          <w:b/>
-        </w:rPr>
-        <w:t>I</w:t>
-      </w:r>
-      <w:r>
-        <w:rPr>
-          <w:rFonts w:hint="eastAsia"/>
-          <w:b/>
-        </w:rPr>
-        <w:t>）仍应受到重视</w:t>
-      </w:r>
-      <w:r>
-        <w:rPr>
-          <w:rFonts w:hint="eastAsia"/>
-        </w:rPr>
-        <w:t>，</w:t>
-      </w:r>
-      <w:r>
-        <w:rPr>
-          <w:rFonts w:hint="eastAsia"/>
-        </w:rPr>
-        <w:t>研究表明用户界面对于用户的适应性极为重要地影响着企业级信息系统实现的成功与否</w:t>
-      </w:r>
-      <w:r>
-        <w:rPr>
-          <w:vertAlign w:val="superscript"/>
-        </w:rPr>
-        <w:fldChar w:fldCharType="begin"/>
-      </w:r>
-      <w:r>
-        <w:rPr>
-          <w:vertAlign w:val="superscript"/>
-        </w:rPr>
-        <w:instrText xml:space="preserve"> </w:instrText>
-      </w:r>
-      <w:r>
-        <w:rPr>
-          <w:rFonts w:hint="eastAsia"/>
-          <w:vertAlign w:val="superscript"/>
-        </w:rPr>
-        <w:instrText>REF _Ref9106048 \r \h</w:instrText>
-      </w:r>
-      <w:r>
-        <w:rPr>
-          <w:vertAlign w:val="superscript"/>
-        </w:rPr>
-        <w:instrText xml:space="preserve"> </w:instrText>
-      </w:r>
-      <w:r>
-        <w:rPr>
-          <w:vertAlign w:val="superscript"/>
-        </w:rPr>
-        <w:instrText xml:space="preserve"> \* MERGEFORMAT </w:instrText>
-      </w:r>
-      <w:r>
-        <w:rPr>
-          <w:vertAlign w:val="superscript"/>
-        </w:rPr>
-      </w:r>
-      <w:r>
-        <w:rPr>
-          <w:vertAlign w:val="superscript"/>
-        </w:rPr>
-        <w:fldChar w:fldCharType="separate"/>
-      </w:r>
-      <w:r>
-        <w:rPr>
-          <w:vertAlign w:val="superscript"/>
-        </w:rPr>
-        <w:t>[13]</w:t>
-      </w:r>
-      <w:r>
-        <w:rPr>
-          <w:vertAlign w:val="superscript"/>
-        </w:rPr>
-        <w:fldChar w:fldCharType="end"/>
-      </w:r>
-      <w:r>
-        <w:rPr>
-          <w:rFonts w:hint="eastAsia"/>
-        </w:rPr>
-        <w:t>。</w:t>
-      </w:r>
-    </w:p>
-    <w:p>
-      <w:pPr>
-        <w:ind w:left="420" w:firstLine="420"/>
-      </w:pPr>
-      <w:r>
-        <w:rPr>
-          <w:rFonts w:hint="eastAsia"/>
-        </w:rPr>
-        <w:t>在实际的用户界面设计过程中，应考虑</w:t>
-      </w:r>
-      <w:r>
-        <w:rPr>
-          <w:rFonts w:hint="eastAsia"/>
-          <w:b/>
-        </w:rPr>
-        <w:t>以用户为中心的产品界面设计流程和方法</w:t>
-      </w:r>
-      <w:r>
-        <w:rPr>
-          <w:rFonts w:hint="eastAsia"/>
-        </w:rPr>
-        <w:t>，即通过用户分析界定出产品的使用概念；通过模型设计汲取设计灵感；通过使用性测试对设计方案进行评估，最终达到降低制作成本、优化产品功能的效果</w:t>
-      </w:r>
-      <w:r>
-        <w:rPr>
-          <w:vertAlign w:val="superscript"/>
-        </w:rPr>
-        <w:fldChar w:fldCharType="begin"/>
-      </w:r>
-      <w:r>
-        <w:rPr>
-          <w:vertAlign w:val="superscript"/>
-        </w:rPr>
-        <w:instrText xml:space="preserve"> </w:instrText>
-      </w:r>
-      <w:r>
-        <w:rPr>
-          <w:rFonts w:hint="eastAsia"/>
-          <w:vertAlign w:val="superscript"/>
-        </w:rPr>
-        <w:instrText>REF _Ref9106078 \r \h</w:instrText>
-      </w:r>
-      <w:r>
-        <w:rPr>
-          <w:vertAlign w:val="superscript"/>
-        </w:rPr>
-        <w:instrText xml:space="preserve"> </w:instrText>
-      </w:r>
-      <w:r>
-        <w:rPr>
-          <w:vertAlign w:val="superscript"/>
-        </w:rPr>
-        <w:instrText xml:space="preserve"> \* MERGEFORMAT </w:instrText>
-      </w:r>
-      <w:r>
-        <w:rPr>
-          <w:vertAlign w:val="superscript"/>
-        </w:rPr>
-      </w:r>
-      <w:r>
-        <w:rPr>
-          <w:vertAlign w:val="superscript"/>
-        </w:rPr>
-        <w:fldChar w:fldCharType="separate"/>
-      </w:r>
-      <w:r>
-        <w:rPr>
-          <w:vertAlign w:val="superscript"/>
-        </w:rPr>
-        <w:t>[14]</w:t>
-      </w:r>
-      <w:r>
-        <w:rPr>
-          <w:vertAlign w:val="superscript"/>
-        </w:rPr>
-        <w:fldChar w:fldCharType="end"/>
-      </w:r>
-      <w:r>
-        <w:rPr>
-          <w:rFonts w:hint="eastAsia"/>
-        </w:rPr>
-        <w:t>。同时，界面的设计也可从信息过载、控制熟悉度和用户界面匹配方面对交互界面方案进行评估</w:t>
-      </w:r>
-      <w:r>
-        <w:rPr>
-          <w:vertAlign w:val="superscript"/>
-        </w:rPr>
-        <w:fldChar w:fldCharType="begin"/>
-      </w:r>
-      <w:r>
-        <w:rPr>
-          <w:vertAlign w:val="superscript"/>
-        </w:rPr>
-        <w:instrText xml:space="preserve"> </w:instrText>
-      </w:r>
-      <w:r>
-        <w:rPr>
-          <w:rFonts w:hint="eastAsia"/>
-          <w:vertAlign w:val="superscript"/>
-        </w:rPr>
-        <w:instrText>REF _Ref9106048 \r \h</w:instrText>
-      </w:r>
-      <w:r>
-        <w:rPr>
-          <w:vertAlign w:val="superscript"/>
-        </w:rPr>
-        <w:instrText xml:space="preserve"> </w:instrText>
-      </w:r>
-      <w:r>
-        <w:rPr>
-          <w:vertAlign w:val="superscript"/>
-        </w:rPr>
-        <w:instrText xml:space="preserve"> \* MERGEFORMAT </w:instrText>
-      </w:r>
-      <w:r>
-        <w:rPr>
-          <w:vertAlign w:val="superscript"/>
-        </w:rPr>
-      </w:r>
-      <w:r>
-        <w:rPr>
-          <w:vertAlign w:val="superscript"/>
-        </w:rPr>
-        <w:fldChar w:fldCharType="separate"/>
-      </w:r>
-      <w:r>
-        <w:rPr>
-          <w:vertAlign w:val="superscript"/>
-        </w:rPr>
-        <w:t>[13]</w:t>
-      </w:r>
-      <w:r>
-        <w:rPr>
-          <w:vertAlign w:val="superscript"/>
-        </w:rPr>
-        <w:fldChar w:fldCharType="end"/>
-      </w:r>
-      <w:r>
-        <w:rPr>
-          <w:rFonts w:hint="eastAsia"/>
-        </w:rPr>
-        <w:t>，来保证最终界面设计的用户适用性</w:t>
-      </w:r>
-      <w:r>
-        <w:rPr>
-          <w:rFonts w:hint="eastAsia"/>
-        </w:rPr>
-        <w:t>。</w:t>
-      </w:r>
-    </w:p>
-    <w:p>
-      <w:pPr>
         <w:pStyle w:val="2"/>
         <w:rPr>
           <w:rFonts w:ascii="黑体" w:eastAsia="黑体"/>
@@ -4123,262 +3969,6 @@
       <w:bookmarkEnd w:id="3"/>
     </w:p>
     <w:p>
-      <w:r>
-        <w:tab/>
-      </w:r>
-      <w:r>
-        <w:rPr>
-          <w:rFonts w:hint="eastAsia"/>
-        </w:rPr>
-        <w:t>本系统实现了一种</w:t>
-      </w:r>
-      <w:r>
-        <w:rPr>
-          <w:rFonts w:hint="eastAsia"/>
-        </w:rPr>
-        <w:t>X</w:t>
-      </w:r>
-      <w:r>
-        <w:t>XXXXXX</w:t>
-      </w:r>
-      <w:r>
-        <w:rPr>
-          <w:rFonts w:hint="eastAsia"/>
-        </w:rPr>
-        <w:t>的商场信息系统，它包括</w:t>
-      </w:r>
-      <w:r>
-        <w:rPr>
-          <w:rFonts w:hint="eastAsia"/>
-        </w:rPr>
-        <w:t>X</w:t>
-      </w:r>
-      <w:r>
-        <w:t>XXXXXXXX</w:t>
-      </w:r>
-      <w:r>
-        <w:rPr>
-          <w:rFonts w:hint="eastAsia"/>
-        </w:rPr>
-        <w:t>程序和一个可视化的客户端操作界面，采用模块化设计。如图</w:t>
-      </w:r>
-      <w:r>
-        <w:t>XXX</w:t>
-      </w:r>
-      <w:r>
-        <w:rPr>
-          <w:rFonts w:hint="eastAsia"/>
-        </w:rPr>
-        <w:t>所示。</w:t>
-      </w:r>
-    </w:p>
-    <w:p>
-      <w:pPr>
-        <w:rPr>
-          <w:rFonts w:hint="eastAsia"/>
-        </w:rPr>
-      </w:pPr>
-      <w:r>
-        <w:tab/>
-      </w:r>
-      <w:r>
-        <w:rPr>
-          <w:rFonts w:hint="eastAsia"/>
-        </w:rPr>
-        <w:t>图。</w:t>
-      </w:r>
-    </w:p>
-    <w:p>
-      <w:r>
-        <w:rPr>
-          <w:rFonts w:hint="eastAsia"/>
-        </w:rPr>
-        <w:t>1</w:t>
-      </w:r>
-      <w:r>
-        <w:t xml:space="preserve">.2.1 </w:t>
-      </w:r>
-      <w:r>
-        <w:rPr>
-          <w:rFonts w:hint="eastAsia"/>
-        </w:rPr>
-        <w:t>系统概要</w:t>
-      </w:r>
-      <w:r>
-        <w:rPr>
-          <w:rFonts w:hint="eastAsia"/>
-        </w:rPr>
-        <w:t>设计</w:t>
-      </w:r>
-    </w:p>
-    <w:p>
-      <w:r>
-        <w:tab/>
-      </w:r>
-      <w:r>
-        <w:rPr>
-          <w:rFonts w:hint="eastAsia"/>
-        </w:rPr>
-        <w:t>客户端运用</w:t>
-      </w:r>
-      <w:r>
-        <w:rPr>
-          <w:rFonts w:hint="eastAsia"/>
-        </w:rPr>
-        <w:t>X</w:t>
-      </w:r>
-      <w:r>
-        <w:t xml:space="preserve">XXXXXX </w:t>
-      </w:r>
-      <w:r>
-        <w:rPr>
-          <w:rFonts w:hint="eastAsia"/>
-        </w:rPr>
-        <w:t>技术</w:t>
-      </w:r>
-      <w:r>
-        <w:rPr>
-          <w:rFonts w:hint="eastAsia"/>
-        </w:rPr>
-        <w:t>。。</w:t>
-      </w:r>
-    </w:p>
-    <w:p>
-      <w:r>
-        <w:tab/>
-      </w:r>
-      <w:r>
-        <w:rPr>
-          <w:rFonts w:hint="eastAsia"/>
-        </w:rPr>
-        <w:t>系统内部的主要工作</w:t>
-      </w:r>
-    </w:p>
-    <w:p>
-      <w:pPr>
-        <w:rPr>
-          <w:rFonts w:hint="eastAsia"/>
-        </w:rPr>
-      </w:pPr>
-      <w:r>
-        <w:tab/>
-      </w:r>
-      <w:r>
-        <w:rPr>
-          <w:rFonts w:hint="eastAsia"/>
-        </w:rPr>
-        <w:t>与外部界面如何结合</w:t>
-      </w:r>
-    </w:p>
-    <w:p>
-      <w:pPr>
-        <w:rPr>
-          <w:rFonts w:hint="eastAsia"/>
-        </w:rPr>
-      </w:pPr>
-      <w:r>
-        <w:tab/>
-      </w:r>
-    </w:p>
-    <w:p>
-      <w:r>
-        <w:t xml:space="preserve">1.2.2 </w:t>
-      </w:r>
-      <w:r>
-        <w:rPr>
-          <w:rFonts w:hint="eastAsia"/>
-        </w:rPr>
-        <w:t>总体结构和模块接口设计</w:t>
-      </w:r>
-    </w:p>
-    <w:p>
-      <w:r>
-        <w:tab/>
-      </w:r>
-      <w:r>
-        <w:rPr>
-          <w:rFonts w:hint="eastAsia"/>
-        </w:rPr>
-        <w:t>图</w:t>
-      </w:r>
-    </w:p>
-    <w:p>
-      <w:pPr>
-        <w:rPr>
-          <w:rFonts w:hint="eastAsia"/>
-        </w:rPr>
-      </w:pPr>
-      <w:r>
-        <w:tab/>
-      </w:r>
-      <w:r>
-        <w:rPr>
-          <w:rFonts w:hint="eastAsia"/>
-        </w:rPr>
-        <w:t>如图，在</w:t>
-      </w:r>
-      <w:r>
-        <w:rPr>
-          <w:rFonts w:hint="eastAsia"/>
-        </w:rPr>
-        <w:t>X</w:t>
-      </w:r>
-      <w:r>
-        <w:t>XX</w:t>
-      </w:r>
-      <w:r>
-        <w:rPr>
-          <w:rFonts w:hint="eastAsia"/>
-        </w:rPr>
-        <w:t>的基础上，我们采用了</w:t>
-      </w:r>
-      <w:r>
-        <w:rPr>
-          <w:rFonts w:hint="eastAsia"/>
-        </w:rPr>
-        <w:t>X</w:t>
-      </w:r>
-      <w:r>
-        <w:t>XX</w:t>
-      </w:r>
-      <w:r>
-        <w:rPr>
-          <w:rFonts w:hint="eastAsia"/>
-        </w:rPr>
-        <w:t>的模块，利用这些模块，实现了</w:t>
-      </w:r>
-      <w:r>
-        <w:rPr>
-          <w:rFonts w:hint="eastAsia"/>
-        </w:rPr>
-        <w:t>X</w:t>
-      </w:r>
-      <w:r>
-        <w:t>XX</w:t>
-      </w:r>
-      <w:r>
-        <w:rPr>
-          <w:rFonts w:hint="eastAsia"/>
-        </w:rPr>
-        <w:t>，和</w:t>
-      </w:r>
-      <w:r>
-        <w:rPr>
-          <w:rFonts w:hint="eastAsia"/>
-        </w:rPr>
-        <w:t>X</w:t>
-      </w:r>
-      <w:r>
-        <w:t>XXX</w:t>
-      </w:r>
-      <w:r>
-        <w:rPr>
-          <w:rFonts w:hint="eastAsia"/>
-        </w:rPr>
-        <w:t>。</w:t>
-      </w:r>
-    </w:p>
-    <w:p>
       <w:pPr>
         <w:pStyle w:val="2"/>
         <w:rPr>
@@ -4395,71 +3985,6 @@
       <w:bookmarkEnd w:id="4"/>
     </w:p>
     <w:p>
-      <w:r>
-        <w:rPr>
-          <w:rFonts w:hint="eastAsia"/>
-        </w:rPr>
-        <w:t>1</w:t>
-      </w:r>
-      <w:r>
-        <w:t xml:space="preserve">.3.1 </w:t>
-      </w:r>
-      <w:r>
-        <w:rPr>
-          <w:rFonts w:hint="eastAsia"/>
-        </w:rPr>
-        <w:t>P</w:t>
-      </w:r>
-      <w:r>
-        <w:t>ython</w:t>
-      </w:r>
-      <w:r>
-        <w:rPr>
-          <w:rFonts w:hint="eastAsia"/>
-        </w:rPr>
-        <w:t>开发环境</w:t>
-      </w:r>
-    </w:p>
-    <w:p>
-      <w:pPr>
-        <w:rPr>
-          <w:rFonts w:hint="eastAsia"/>
-        </w:rPr>
-      </w:pPr>
-      <w:r>
-        <w:tab/>
-      </w:r>
-    </w:p>
-    <w:p>
-      <w:pPr>
-        <w:rPr>
-          <w:rFonts w:hint="eastAsia"/>
-        </w:rPr>
-      </w:pPr>
-      <w:r>
-        <w:t xml:space="preserve">1.3.2 </w:t>
-      </w:r>
-      <w:r>
-        <w:t>Qt</w:t>
-      </w:r>
-      <w:r>
-        <w:rPr>
-          <w:rFonts w:hint="eastAsia"/>
-        </w:rPr>
-        <w:t>界面环境</w:t>
-      </w:r>
-    </w:p>
-    <w:p>
-      <w:pPr>
-        <w:rPr>
-          <w:rFonts w:hint="eastAsia"/>
-        </w:rPr>
-      </w:pPr>
-      <w:r>
-        <w:tab/>
-      </w:r>
-    </w:p>
-    <w:p>
       <w:pPr>
         <w:pStyle w:val="2"/>
         <w:rPr>
@@ -4471,118 +3996,15 @@
         <w:rPr>
           <w:rFonts w:ascii="黑体" w:eastAsia="黑体" w:hint="eastAsia"/>
         </w:rPr>
-        <w:lastRenderedPageBreak/>
         <w:t>1.4 主要技术</w:t>
       </w:r>
       <w:bookmarkEnd w:id="5"/>
     </w:p>
     <w:p>
-      <w:r>
-        <w:rPr>
-          <w:rFonts w:hint="eastAsia"/>
-        </w:rPr>
-        <w:t>1</w:t>
-      </w:r>
-      <w:r>
-        <w:t>.4.1</w:t>
-      </w:r>
-      <w:r>
-        <w:rPr>
-          <w:rFonts w:hint="eastAsia"/>
-        </w:rPr>
-        <w:t xml:space="preserve"> </w:t>
-      </w:r>
-      <w:r>
-        <w:rPr>
-          <w:rFonts w:hint="eastAsia"/>
-        </w:rPr>
-        <w:t>P</w:t>
-      </w:r>
-      <w:r>
-        <w:t>ython</w:t>
-      </w:r>
-      <w:r>
-        <w:rPr>
-          <w:rFonts w:hint="eastAsia"/>
-        </w:rPr>
-        <w:t>内核</w:t>
-      </w:r>
-    </w:p>
-    <w:p>
-      <w:pPr>
-        <w:rPr>
-          <w:rFonts w:hint="eastAsia"/>
-        </w:rPr>
-      </w:pPr>
-    </w:p>
-    <w:p>
-      <w:r>
-        <w:t>1.4.2</w:t>
-      </w:r>
-      <w:r>
-        <w:t xml:space="preserve"> </w:t>
-      </w:r>
-      <w:proofErr w:type="spellStart"/>
-      <w:r>
-        <w:t>Sqlite</w:t>
-      </w:r>
-      <w:proofErr w:type="spellEnd"/>
-      <w:r>
-        <w:rPr>
-          <w:rFonts w:hint="eastAsia"/>
-        </w:rPr>
-        <w:t>数据库结合</w:t>
-      </w:r>
-      <w:r>
-        <w:rPr>
-          <w:rFonts w:hint="eastAsia"/>
-        </w:rPr>
-        <w:t>Python</w:t>
-      </w:r>
-    </w:p>
-    <w:p>
-      <w:pPr>
-        <w:rPr>
-          <w:rFonts w:hint="eastAsia"/>
-        </w:rPr>
-      </w:pPr>
-    </w:p>
-    <w:p>
-      <w:r>
-        <w:t xml:space="preserve">1.4.3 </w:t>
-      </w:r>
-      <w:r>
-        <w:rPr>
-          <w:rFonts w:hint="eastAsia"/>
-        </w:rPr>
-        <w:t>Python</w:t>
-      </w:r>
-      <w:r>
-        <w:t xml:space="preserve"> </w:t>
-      </w:r>
-      <w:r>
-        <w:rPr>
-          <w:rFonts w:hint="eastAsia"/>
-        </w:rPr>
-        <w:t>+</w:t>
-      </w:r>
-      <w:r>
-        <w:t xml:space="preserve"> QT</w:t>
-      </w:r>
-    </w:p>
-    <w:p/>
-    <w:p/>
-    <w:p>
-      <w:pPr>
-        <w:rPr>
-          <w:rFonts w:hint="eastAsia"/>
-        </w:rPr>
-      </w:pPr>
-    </w:p>
-    <w:p>
-      <w:pPr>
-        <w:rPr>
-          <w:rFonts w:hint="eastAsia"/>
+      <w:pPr>
+        <w:pStyle w:val="2"/>
+        <w:rPr>
+          <w:rFonts w:ascii="黑体" w:eastAsia="黑体"/>
         </w:rPr>
         <w:sectPr>
           <w:headerReference w:type="first" r:id="rId10"/>
@@ -4639,421 +4061,32 @@
       <w:bookmarkEnd w:id="7"/>
     </w:p>
     <w:p>
-      <w:r>
-        <w:rPr>
-          <w:rFonts w:hint="eastAsia"/>
-        </w:rPr>
-        <w:t>2</w:t>
-      </w:r>
-      <w:r>
-        <w:t xml:space="preserve">.1.1 </w:t>
-      </w:r>
-      <w:r>
-        <w:rPr>
-          <w:rFonts w:hint="eastAsia"/>
-        </w:rPr>
-        <w:t>整体呈现</w:t>
-      </w:r>
-    </w:p>
-    <w:p>
-      <w:r>
-        <w:tab/>
-      </w:r>
-      <w:r>
-        <w:rPr>
-          <w:rFonts w:hint="eastAsia"/>
-        </w:rPr>
-        <w:t>图。</w:t>
-      </w:r>
-    </w:p>
-    <w:p>
-      <w:r>
-        <w:tab/>
-      </w:r>
-      <w:r>
-        <w:rPr>
-          <w:rFonts w:hint="eastAsia"/>
-        </w:rPr>
-        <w:t>本软件系统的整体界面设计如上。</w:t>
-      </w:r>
-    </w:p>
-    <w:p>
-      <w:pPr>
-        <w:pStyle w:val="a9"/>
-        <w:numPr>
-          <w:ilvl w:val="0"/>
-          <w:numId w:val="2"/>
-        </w:numPr>
-        <w:ind w:firstLineChars="0"/>
-      </w:pPr>
-      <w:r>
-        <w:rPr>
-          <w:rFonts w:hint="eastAsia"/>
-        </w:rPr>
-        <w:t>整体风格现代化，亲和用户设计</w:t>
-      </w:r>
-    </w:p>
-    <w:p>
-      <w:pPr>
-        <w:pStyle w:val="a9"/>
-        <w:ind w:left="780" w:firstLineChars="0" w:firstLine="0"/>
-        <w:rPr>
-          <w:rFonts w:hint="eastAsia"/>
-        </w:rPr>
-      </w:pPr>
-    </w:p>
-    <w:p>
-      <w:pPr>
-        <w:pStyle w:val="a9"/>
-        <w:numPr>
-          <w:ilvl w:val="0"/>
-          <w:numId w:val="2"/>
-        </w:numPr>
-        <w:ind w:firstLineChars="0"/>
-      </w:pPr>
-      <w:r>
-        <w:rPr>
-          <w:rFonts w:hint="eastAsia"/>
-        </w:rPr>
-        <w:t>重要信息展示清晰</w:t>
-      </w:r>
-    </w:p>
-    <w:p>
-      <w:pPr>
-        <w:ind w:left="780"/>
-        <w:rPr>
-          <w:rFonts w:hint="eastAsia"/>
-        </w:rPr>
-      </w:pPr>
-    </w:p>
-    <w:p>
-      <w:r>
-        <w:rPr>
-          <w:rFonts w:hint="eastAsia"/>
-        </w:rPr>
-        <w:t>2</w:t>
-      </w:r>
-      <w:r>
-        <w:t>.1.</w:t>
-      </w:r>
-      <w:r>
-        <w:t>2</w:t>
-      </w:r>
-      <w:r>
-        <w:t xml:space="preserve"> </w:t>
-      </w:r>
-      <w:r>
-        <w:rPr>
-          <w:rFonts w:hint="eastAsia"/>
-        </w:rPr>
-        <w:t>界面风格</w:t>
-      </w:r>
-    </w:p>
-    <w:p>
-      <w:r>
-        <w:tab/>
-        <w:t>1</w:t>
-      </w:r>
-      <w:r>
-        <w:rPr>
-          <w:rFonts w:hint="eastAsia"/>
-        </w:rPr>
-        <w:t>）配色方案</w:t>
-      </w:r>
-    </w:p>
-    <w:p>
-      <w:pPr>
-        <w:rPr>
-          <w:rFonts w:hint="eastAsia"/>
-        </w:rPr>
-      </w:pPr>
-      <w:r>
-        <w:tab/>
-      </w:r>
-    </w:p>
-    <w:p>
-      <w:r>
-        <w:tab/>
-        <w:t>2</w:t>
-      </w:r>
-      <w:r>
-        <w:rPr>
-          <w:rFonts w:hint="eastAsia"/>
-        </w:rPr>
-        <w:t>）</w:t>
-      </w:r>
-      <w:r>
-        <w:rPr>
-          <w:rFonts w:hint="eastAsia"/>
-        </w:rPr>
-        <w:t>U</w:t>
-      </w:r>
-      <w:r>
-        <w:t>I</w:t>
-      </w:r>
-      <w:r>
-        <w:rPr>
-          <w:rFonts w:hint="eastAsia"/>
-        </w:rPr>
-        <w:t>图标设计</w:t>
-      </w:r>
-    </w:p>
-    <w:p>
-      <w:pPr>
-        <w:rPr>
-          <w:rFonts w:hint="eastAsia"/>
-        </w:rPr>
-      </w:pPr>
-      <w:r>
-        <w:tab/>
-      </w:r>
-    </w:p>
-    <w:p>
-      <w:pPr>
-        <w:rPr>
-          <w:rFonts w:hint="eastAsia"/>
-        </w:rPr>
-      </w:pPr>
-      <w:r>
-        <w:tab/>
-        <w:t>3</w:t>
-      </w:r>
-      <w:r>
-        <w:rPr>
-          <w:rFonts w:hint="eastAsia"/>
-        </w:rPr>
-        <w:t>）</w:t>
-      </w:r>
-      <w:r>
-        <w:rPr>
-          <w:rFonts w:hint="eastAsia"/>
-        </w:rPr>
-        <w:t>U</w:t>
-      </w:r>
-      <w:r>
-        <w:t>I</w:t>
-      </w:r>
-      <w:r>
-        <w:rPr>
-          <w:rFonts w:hint="eastAsia"/>
-        </w:rPr>
-        <w:t>按钮风格</w:t>
-      </w:r>
-    </w:p>
-    <w:p>
-      <w:r>
-        <w:tab/>
-      </w:r>
-    </w:p>
-    <w:p>
-      <w:r>
-        <w:tab/>
-        <w:t>4</w:t>
-      </w:r>
-      <w:r>
-        <w:rPr>
-          <w:rFonts w:hint="eastAsia"/>
-        </w:rPr>
-        <w:t>）文字风格</w:t>
-      </w:r>
-    </w:p>
-    <w:p>
-      <w:pPr>
-        <w:rPr>
-          <w:rFonts w:hint="eastAsia"/>
-        </w:rPr>
-      </w:pPr>
-      <w:r>
-        <w:tab/>
-      </w:r>
-    </w:p>
-    <w:p>
-      <w:r>
-        <w:rPr>
-          <w:rFonts w:hint="eastAsia"/>
-        </w:rPr>
-        <w:t>2</w:t>
-      </w:r>
-      <w:r>
-        <w:t>.1.</w:t>
-      </w:r>
-      <w:r>
-        <w:t>3</w:t>
-      </w:r>
-      <w:r>
-        <w:t xml:space="preserve"> </w:t>
-      </w:r>
-      <w:r>
-        <w:rPr>
-          <w:rFonts w:hint="eastAsia"/>
-        </w:rPr>
-        <w:t>基于用户测试的</w:t>
-      </w:r>
-      <w:r>
-        <w:rPr>
-          <w:rFonts w:hint="eastAsia"/>
-        </w:rPr>
-        <w:t>U</w:t>
-      </w:r>
-      <w:r>
-        <w:t>I</w:t>
-      </w:r>
-      <w:r>
-        <w:rPr>
-          <w:rFonts w:hint="eastAsia"/>
-        </w:rPr>
-        <w:t>迭代设计流程</w:t>
-      </w:r>
-    </w:p>
-    <w:p>
-      <w:r>
-        <w:tab/>
-      </w:r>
-      <w:r>
-        <w:rPr>
-          <w:rFonts w:hint="eastAsia"/>
-        </w:rPr>
-        <w:t>本软件系统的</w:t>
-      </w:r>
-      <w:r>
-        <w:rPr>
-          <w:rFonts w:hint="eastAsia"/>
-        </w:rPr>
-        <w:t>U</w:t>
-      </w:r>
-      <w:r>
-        <w:t>I</w:t>
-      </w:r>
-      <w:r>
-        <w:rPr>
-          <w:rFonts w:hint="eastAsia"/>
-        </w:rPr>
-        <w:t>设计在整个过程中遵循基于用户测试的</w:t>
-      </w:r>
-      <w:r>
-        <w:rPr>
-          <w:rFonts w:hint="eastAsia"/>
-        </w:rPr>
-        <w:t>U</w:t>
-      </w:r>
-      <w:r>
-        <w:t>I</w:t>
-      </w:r>
-      <w:r>
-        <w:rPr>
-          <w:rFonts w:hint="eastAsia"/>
-        </w:rPr>
-        <w:t>迭代设计流程，采用快速确定需求、确认成员分工及目标、成果综合整理、收集用户反馈、整理并确定下一阶段界面设计需求的工作流，在保证了界面设计符合用户审美的基础上，对用户使用界面的整体体验和整体软件功能的展现程度进行迭代式提升。</w:t>
-      </w:r>
-    </w:p>
-    <w:p>
-      <w:pPr>
-        <w:ind w:firstLine="420"/>
-      </w:pPr>
-      <w:r>
-        <w:rPr>
-          <w:rFonts w:hint="eastAsia"/>
-        </w:rPr>
-        <w:t>图</w:t>
-      </w:r>
-      <w:r>
-        <w:rPr>
-          <w:rFonts w:hint="eastAsia"/>
-        </w:rPr>
-        <w:t>X</w:t>
-      </w:r>
-      <w:r>
-        <w:t>XX</w:t>
-      </w:r>
-      <w:r>
-        <w:rPr>
-          <w:rFonts w:hint="eastAsia"/>
-        </w:rPr>
-        <w:t>对本小组进行界面设计的工作流进行了直观阐述。</w:t>
-      </w:r>
-    </w:p>
-    <w:p>
       <w:pPr>
         <w:pStyle w:val="2"/>
         <w:rPr>
+          <w:rFonts w:ascii="黑体" w:eastAsia="黑体"/>
+          <w:sz w:val="30"/>
+          <w:szCs w:val="30"/>
+        </w:rPr>
+      </w:pPr>
+      <w:bookmarkStart w:id="8" w:name="_Toc6235849"/>
+      <w:r>
+        <w:rPr>
           <w:rFonts w:ascii="黑体" w:eastAsia="黑体" w:hint="eastAsia"/>
           <w:sz w:val="30"/>
           <w:szCs w:val="30"/>
         </w:rPr>
-      </w:pPr>
-      <w:bookmarkStart w:id="8" w:name="_Toc6235849"/>
-      <w:r>
-        <w:rPr>
-          <w:rFonts w:ascii="黑体" w:eastAsia="黑体" w:hint="eastAsia"/>
-          <w:sz w:val="30"/>
-          <w:szCs w:val="30"/>
-        </w:rPr>
         <w:t>2.2 软件设计</w:t>
       </w:r>
       <w:bookmarkEnd w:id="8"/>
-    </w:p>
-    <w:p>
-      <w:r>
-        <w:rPr>
-          <w:rFonts w:hint="eastAsia"/>
-        </w:rPr>
-        <w:t>2</w:t>
-      </w:r>
-      <w:r>
-        <w:t xml:space="preserve">.2.1 </w:t>
-      </w:r>
-      <w:r>
-        <w:rPr>
-          <w:rFonts w:hint="eastAsia"/>
-        </w:rPr>
-        <w:t>系统用例图</w:t>
-      </w:r>
-    </w:p>
-    <w:p/>
-    <w:p>
-      <w:r>
-        <w:rPr>
-          <w:rFonts w:hint="eastAsia"/>
-        </w:rPr>
-        <w:t>2</w:t>
-      </w:r>
-      <w:r>
-        <w:t xml:space="preserve">.2.2 </w:t>
-      </w:r>
-      <w:r>
-        <w:rPr>
-          <w:rFonts w:hint="eastAsia"/>
-        </w:rPr>
-        <w:t>系统类图设计</w:t>
-      </w:r>
     </w:p>
     <w:p/>
     <w:p/>
     <w:p/>
-    <w:p/>
-    <w:p/>
-    <w:p/>
-    <w:p>
-      <w:pPr>
-        <w:rPr>
-          <w:rFonts w:hint="eastAsia"/>
-        </w:rPr>
-      </w:pPr>
-    </w:p>
-    <w:p>
-      <w:pPr>
-        <w:rPr>
-          <w:rFonts w:hint="eastAsia"/>
-        </w:rPr>
-      </w:pPr>
-    </w:p>
     <w:p>
       <w:pPr>
         <w:widowControl/>
         <w:jc w:val="left"/>
-        <w:rPr>
-          <w:rFonts w:hint="eastAsia"/>
-        </w:rPr>
         <w:sectPr>
           <w:pgSz w:w="11906" w:h="16838"/>
           <w:pgMar w:top="1440" w:right="1800" w:bottom="1440" w:left="1800" w:header="851" w:footer="992" w:gutter="0"/>
@@ -5106,59 +4139,6 @@
       <w:bookmarkEnd w:id="10"/>
     </w:p>
     <w:p>
-      <w:r>
-        <w:rPr>
-          <w:rFonts w:hint="eastAsia"/>
-        </w:rPr>
-        <w:t>3</w:t>
-      </w:r>
-      <w:r>
-        <w:t xml:space="preserve">.1.1 </w:t>
-      </w:r>
-      <w:r>
-        <w:rPr>
-          <w:rFonts w:hint="eastAsia"/>
-        </w:rPr>
-        <w:t>商铺申请</w:t>
-      </w:r>
-    </w:p>
-    <w:p>
-      <w:pPr>
-        <w:rPr>
-          <w:rFonts w:hint="eastAsia"/>
-        </w:rPr>
-      </w:pPr>
-    </w:p>
-    <w:p>
-      <w:r>
-        <w:t xml:space="preserve">3.1.2 </w:t>
-      </w:r>
-      <w:r>
-        <w:rPr>
-          <w:rFonts w:hint="eastAsia"/>
-        </w:rPr>
-        <w:t>用户搜索</w:t>
-      </w:r>
-    </w:p>
-    <w:p/>
-    <w:p>
-      <w:r>
-        <w:rPr>
-          <w:rFonts w:hint="eastAsia"/>
-        </w:rPr>
-        <w:t>3</w:t>
-      </w:r>
-      <w:r>
-        <w:t xml:space="preserve">.1.3 </w:t>
-      </w:r>
-      <w:r>
-        <w:rPr>
-          <w:rFonts w:hint="eastAsia"/>
-        </w:rPr>
-        <w:t>申请付款</w:t>
-      </w:r>
-    </w:p>
-    <w:p>
       <w:pPr>
         <w:pStyle w:val="2"/>
         <w:rPr>
@@ -5179,134 +4159,35 @@
       <w:bookmarkEnd w:id="11"/>
     </w:p>
     <w:p>
-      <w:r>
-        <w:rPr>
-          <w:rFonts w:hint="eastAsia"/>
-        </w:rPr>
-        <w:t>3</w:t>
-      </w:r>
-      <w:r>
-        <w:t xml:space="preserve">.2.1 </w:t>
-      </w:r>
-      <w:r>
-        <w:rPr>
-          <w:rFonts w:hint="eastAsia"/>
-        </w:rPr>
-        <w:t>来图</w:t>
-      </w:r>
-    </w:p>
-    <w:p>
-      <w:pPr>
-        <w:rPr>
-          <w:rFonts w:hint="eastAsia"/>
-        </w:rPr>
-      </w:pPr>
-    </w:p>
-    <w:p>
       <w:pPr>
         <w:pStyle w:val="2"/>
         <w:rPr>
+          <w:rFonts w:ascii="黑体" w:eastAsia="黑体"/>
+          <w:sz w:val="30"/>
+          <w:szCs w:val="30"/>
+        </w:rPr>
+      </w:pPr>
+      <w:bookmarkStart w:id="12" w:name="_Toc6235853"/>
+      <w:r>
+        <w:rPr>
           <w:rFonts w:ascii="黑体" w:eastAsia="黑体" w:hint="eastAsia"/>
           <w:sz w:val="30"/>
           <w:szCs w:val="30"/>
         </w:rPr>
-      </w:pPr>
-      <w:bookmarkStart w:id="12" w:name="_Toc6235853"/>
-      <w:r>
-        <w:rPr>
-          <w:rFonts w:ascii="黑体" w:eastAsia="黑体" w:hint="eastAsia"/>
-          <w:sz w:val="30"/>
-          <w:szCs w:val="30"/>
-        </w:rPr>
         <w:t>3.3 主要设计及代码</w:t>
       </w:r>
       <w:bookmarkEnd w:id="12"/>
     </w:p>
     <w:p>
-      <w:r>
-        <w:rPr>
-          <w:rFonts w:hint="eastAsia"/>
-        </w:rPr>
-        <w:t>3</w:t>
-      </w:r>
-      <w:r>
-        <w:t xml:space="preserve">.3.1 </w:t>
-      </w:r>
-      <w:r>
-        <w:rPr>
-          <w:rFonts w:hint="eastAsia"/>
-        </w:rPr>
-        <w:t>主要设计</w:t>
-      </w:r>
-    </w:p>
-    <w:p>
-      <w:pPr>
-        <w:rPr>
-          <w:rFonts w:hint="eastAsia"/>
-        </w:rPr>
-      </w:pPr>
-    </w:p>
-    <w:p>
-      <w:r>
-        <w:rPr>
-          <w:rFonts w:hint="eastAsia"/>
-        </w:rPr>
-        <w:t>3</w:t>
-      </w:r>
-      <w:r>
-        <w:t xml:space="preserve">.3.2 </w:t>
-      </w:r>
-      <w:r>
-        <w:rPr>
-          <w:rFonts w:hint="eastAsia"/>
-        </w:rPr>
-        <w:t>代码</w:t>
-      </w:r>
-      <w:r>
-        <w:rPr>
-          <w:rFonts w:hint="eastAsia"/>
-        </w:rPr>
-        <w:t>展示</w:t>
-      </w:r>
-    </w:p>
-    <w:p/>
-    <w:p/>
-    <w:p/>
-    <w:p/>
-    <w:p/>
-    <w:p/>
-    <w:p/>
-    <w:p/>
-    <w:p/>
-    <w:p/>
-    <w:p/>
-    <w:p/>
-    <w:p/>
-    <w:p/>
-    <w:p/>
-    <w:p/>
-    <w:p/>
-    <w:p/>
-    <w:p/>
-    <w:p/>
-    <w:p>
-      <w:pPr>
-        <w:rPr>
-          <w:rFonts w:hint="eastAsia"/>
-        </w:rPr>
-      </w:pPr>
-    </w:p>
-    <w:p>
-      <w:pPr>
-        <w:rPr>
-          <w:rFonts w:hint="eastAsia"/>
-        </w:rPr>
-      </w:pPr>
-    </w:p>
-    <w:p>
-      <w:pPr>
-        <w:rPr>
-          <w:rFonts w:hint="eastAsia"/>
+      <w:pPr>
+        <w:widowControl/>
+        <w:jc w:val="left"/>
+        <w:rPr>
+          <w:rFonts w:ascii="黑体" w:eastAsia="黑体" w:hAnsi="Cambria"/>
+          <w:b/>
+          <w:bCs/>
+          <w:sz w:val="30"/>
+          <w:szCs w:val="30"/>
         </w:rPr>
         <w:sectPr>
           <w:pgSz w:w="11906" w:h="16838"/>
@@ -5360,208 +4241,14 @@
       <w:bookmarkEnd w:id="14"/>
     </w:p>
     <w:p>
-      <w:r>
-        <w:rPr>
-          <w:rFonts w:hint="eastAsia"/>
-        </w:rPr>
-        <w:t>4</w:t>
-      </w:r>
-      <w:r>
-        <w:t xml:space="preserve">.1.1 </w:t>
-      </w:r>
-      <w:r>
-        <w:rPr>
-          <w:rFonts w:hint="eastAsia"/>
-        </w:rPr>
-        <w:t>总用时</w:t>
-      </w:r>
-      <w:r>
-        <w:rPr>
-          <w:rFonts w:hint="eastAsia"/>
-        </w:rPr>
-        <w:t>和代码量</w:t>
-      </w:r>
-    </w:p>
-    <w:p>
-      <w:pPr>
-        <w:rPr>
-          <w:rFonts w:hint="eastAsia"/>
-        </w:rPr>
-      </w:pPr>
-    </w:p>
-    <w:p>
-      <w:pPr>
-        <w:rPr>
-          <w:rFonts w:hint="eastAsia"/>
-        </w:rPr>
-      </w:pPr>
-    </w:p>
-    <w:p>
-      <w:r>
-        <w:rPr>
-          <w:rFonts w:hint="eastAsia"/>
-        </w:rPr>
-        <w:t>4</w:t>
-      </w:r>
-      <w:r>
-        <w:t xml:space="preserve">.1.2 </w:t>
-      </w:r>
-      <w:r>
-        <w:rPr>
-          <w:rFonts w:hint="eastAsia"/>
-        </w:rPr>
-        <w:t>有关分工及合作</w:t>
-      </w:r>
-    </w:p>
-    <w:p>
-      <w:pPr>
-        <w:rPr>
-          <w:rFonts w:hint="eastAsia"/>
-        </w:rPr>
-      </w:pPr>
-    </w:p>
-    <w:p>
-      <w:pPr>
-        <w:rPr>
-          <w:rFonts w:hint="eastAsia"/>
-        </w:rPr>
-      </w:pPr>
-    </w:p>
-    <w:p>
-      <w:r>
-        <w:t xml:space="preserve">4.1.3 </w:t>
-      </w:r>
-      <w:r>
-        <w:rPr>
-          <w:rFonts w:hint="eastAsia"/>
-        </w:rPr>
-        <w:t>项目推进里程碑</w:t>
-      </w:r>
-    </w:p>
-    <w:p>
-      <w:pPr>
-        <w:rPr>
-          <w:rFonts w:hint="eastAsia"/>
-        </w:rPr>
-      </w:pPr>
-    </w:p>
-    <w:p>
-      <w:pPr>
-        <w:rPr>
-          <w:rFonts w:hint="eastAsia"/>
-        </w:rPr>
-      </w:pPr>
-    </w:p>
-    <w:p>
       <w:pPr>
         <w:pStyle w:val="2"/>
         <w:rPr>
           <w:rFonts w:ascii="黑体" w:eastAsia="黑体"/>
-          <w:sz w:val="30"/>
-          <w:szCs w:val="30"/>
-        </w:rPr>
-      </w:pPr>
-      <w:bookmarkStart w:id="15" w:name="_Toc6235856"/>
-      <w:r>
-        <w:rPr>
-          <w:rFonts w:ascii="黑体" w:eastAsia="黑体" w:hint="eastAsia"/>
-          <w:sz w:val="30"/>
-          <w:szCs w:val="30"/>
-        </w:rPr>
-        <w:t>4.2 不足之处</w:t>
-      </w:r>
-      <w:bookmarkEnd w:id="15"/>
-    </w:p>
-    <w:p>
-      <w:r>
-        <w:rPr>
-          <w:rFonts w:hint="eastAsia"/>
-        </w:rPr>
-        <w:t>4</w:t>
-      </w:r>
-      <w:r>
-        <w:t xml:space="preserve">.2.1 </w:t>
-      </w:r>
-      <w:r>
-        <w:rPr>
-          <w:rFonts w:hint="eastAsia"/>
-        </w:rPr>
-        <w:t>代码架构</w:t>
-      </w:r>
-    </w:p>
-    <w:p/>
-    <w:p>
-      <w:pPr>
-        <w:rPr>
-          <w:rFonts w:hint="eastAsia"/>
-        </w:rPr>
-      </w:pPr>
-    </w:p>
-    <w:p>
-      <w:r>
-        <w:rPr>
-          <w:rFonts w:hint="eastAsia"/>
-        </w:rPr>
-        <w:t>4</w:t>
-      </w:r>
-      <w:r>
-        <w:t xml:space="preserve">.2.2 </w:t>
-      </w:r>
-      <w:r>
-        <w:rPr>
-          <w:rFonts w:hint="eastAsia"/>
-        </w:rPr>
-        <w:t>有关节面</w:t>
-      </w:r>
-    </w:p>
-    <w:p/>
-    <w:p>
-      <w:pPr>
-        <w:rPr>
-          <w:rFonts w:hint="eastAsia"/>
-        </w:rPr>
-      </w:pPr>
-    </w:p>
-    <w:p>
-      <w:r>
-        <w:rPr>
-          <w:rFonts w:hint="eastAsia"/>
-        </w:rPr>
-        <w:t>4</w:t>
-      </w:r>
-      <w:r>
-        <w:t xml:space="preserve">.2.3 </w:t>
-      </w:r>
-      <w:r>
-        <w:rPr>
-          <w:rFonts w:hint="eastAsia"/>
-        </w:rPr>
-        <w:t>有关数据库</w:t>
-      </w:r>
-    </w:p>
-    <w:p/>
-    <w:p/>
-    <w:p/>
-    <w:p/>
-    <w:p/>
-    <w:p/>
-    <w:p/>
-    <w:p/>
-    <w:p/>
-    <w:p/>
-    <w:p/>
-    <w:p/>
-    <w:p>
-      <w:pPr>
-        <w:rPr>
-          <w:rFonts w:hint="eastAsia"/>
-        </w:rPr>
-      </w:pPr>
-    </w:p>
-    <w:p>
-      <w:pPr>
-        <w:rPr>
-          <w:rFonts w:hint="eastAsia"/>
+          <w:b w:val="0"/>
+          <w:bCs w:val="0"/>
+          <w:sz w:val="30"/>
+          <w:szCs w:val="30"/>
         </w:rPr>
         <w:sectPr>
           <w:pgSz w:w="11906" w:h="16838"/>
@@ -5571,6 +4258,16 @@
           <w:docGrid w:type="lines" w:linePitch="312"/>
         </w:sectPr>
       </w:pPr>
+      <w:bookmarkStart w:id="15" w:name="_Toc6235856"/>
+      <w:r>
+        <w:rPr>
+          <w:rFonts w:ascii="黑体" w:eastAsia="黑体" w:hint="eastAsia"/>
+          <w:sz w:val="30"/>
+          <w:szCs w:val="30"/>
+        </w:rPr>
+        <w:t>4.2 不足之处</w:t>
+      </w:r>
+      <w:bookmarkEnd w:id="15"/>
     </w:p>
     <w:p>
       <w:pPr>
@@ -6330,100 +5027,8 @@
       </w:pPr>
     </w:lvl>
   </w:abstractNum>
-  <w:abstractNum w:abstractNumId="1" w15:restartNumberingAfterBreak="0">
-    <w:nsid w:val="635C7D7F"/>
-    <w:multiLevelType w:val="hybridMultilevel"/>
-    <w:tmpl w:val="3F482ADA"/>
-    <w:lvl w:ilvl="0" w:tplc="42CA9C86">
-      <w:start w:val="1"/>
-      <w:numFmt w:val="decimal"/>
-      <w:lvlText w:val="%1）"/>
-      <w:lvlJc w:val="left"/>
-      <w:pPr>
-        <w:ind w:left="780" w:hanging="360"/>
-      </w:pPr>
-      <w:rPr>
-        <w:rFonts w:hint="default"/>
-      </w:rPr>
-    </w:lvl>
-    <w:lvl w:ilvl="1" w:tplc="04090019" w:tentative="1">
-      <w:start w:val="1"/>
-      <w:numFmt w:val="lowerLetter"/>
-      <w:lvlText w:val="%2)"/>
-      <w:lvlJc w:val="left"/>
-      <w:pPr>
-        <w:ind w:left="1260" w:hanging="420"/>
-      </w:pPr>
-    </w:lvl>
-    <w:lvl w:ilvl="2" w:tplc="0409001B" w:tentative="1">
-      <w:start w:val="1"/>
-      <w:numFmt w:val="lowerRoman"/>
-      <w:lvlText w:val="%3."/>
-      <w:lvlJc w:val="right"/>
-      <w:pPr>
-        <w:ind w:left="1680" w:hanging="420"/>
-      </w:pPr>
-    </w:lvl>
-    <w:lvl w:ilvl="3" w:tplc="0409000F" w:tentative="1">
-      <w:start w:val="1"/>
-      <w:numFmt w:val="decimal"/>
-      <w:lvlText w:val="%4."/>
-      <w:lvlJc w:val="left"/>
-      <w:pPr>
-        <w:ind w:left="2100" w:hanging="420"/>
-      </w:pPr>
-    </w:lvl>
-    <w:lvl w:ilvl="4" w:tplc="04090019" w:tentative="1">
-      <w:start w:val="1"/>
-      <w:numFmt w:val="lowerLetter"/>
-      <w:lvlText w:val="%5)"/>
-      <w:lvlJc w:val="left"/>
-      <w:pPr>
-        <w:ind w:left="2520" w:hanging="420"/>
-      </w:pPr>
-    </w:lvl>
-    <w:lvl w:ilvl="5" w:tplc="0409001B" w:tentative="1">
-      <w:start w:val="1"/>
-      <w:numFmt w:val="lowerRoman"/>
-      <w:lvlText w:val="%6."/>
-      <w:lvlJc w:val="right"/>
-      <w:pPr>
-        <w:ind w:left="2940" w:hanging="420"/>
-      </w:pPr>
-    </w:lvl>
-    <w:lvl w:ilvl="6" w:tplc="0409000F" w:tentative="1">
-      <w:start w:val="1"/>
-      <w:numFmt w:val="decimal"/>
-      <w:lvlText w:val="%7."/>
-      <w:lvlJc w:val="left"/>
-      <w:pPr>
-        <w:ind w:left="3360" w:hanging="420"/>
-      </w:pPr>
-    </w:lvl>
-    <w:lvl w:ilvl="7" w:tplc="04090019" w:tentative="1">
-      <w:start w:val="1"/>
-      <w:numFmt w:val="lowerLetter"/>
-      <w:lvlText w:val="%8)"/>
-      <w:lvlJc w:val="left"/>
-      <w:pPr>
-        <w:ind w:left="3780" w:hanging="420"/>
-      </w:pPr>
-    </w:lvl>
-    <w:lvl w:ilvl="8" w:tplc="0409001B" w:tentative="1">
-      <w:start w:val="1"/>
-      <w:numFmt w:val="lowerRoman"/>
-      <w:lvlText w:val="%9."/>
-      <w:lvlJc w:val="right"/>
-      <w:pPr>
-        <w:ind w:left="4200" w:hanging="420"/>
-      </w:pPr>
-    </w:lvl>
-  </w:abstractNum>
   <w:num w:numId="1">
     <w:abstractNumId w:val="0"/>
-  </w:num>
-  <w:num w:numId="2">
-    <w:abstractNumId w:val="1"/>
   </w:num>
 </w:numbering>
 </file>
@@ -7414,7 +6019,7 @@
 </file>
 
 <file path=customXml/itemProps1.xml><?xml version="1.0" encoding="utf-8"?>
-<ds:datastoreItem xmlns:ds="http://schemas.openxmlformats.org/officeDocument/2006/customXml" ds:itemID="{85D3118B-35F0-432A-88F2-B0CDDC689A07}">
+<ds:datastoreItem xmlns:ds="http://schemas.openxmlformats.org/officeDocument/2006/customXml" ds:itemID="{7B2E3F53-E119-49A3-9541-6F898BD367E7}">
   <ds:schemaRefs>
     <ds:schemaRef ds:uri="http://schemas.openxmlformats.org/officeDocument/2006/bibliography"/>
   </ds:schemaRefs>

</xml_diff>